<commit_message>
updated user manual with Twitter intergration
</commit_message>
<xml_diff>
--- a/User-manual.docx
+++ b/User-manual.docx
@@ -9,14 +9,70 @@
     </w:p>
     <w:p>
       <w:pPr>
+        <w:pStyle w:val="Heading1"/>
+        <w:jc w:val="center"/>
         <w:rPr>
-          <w:u w:val="single"/>
+          <w:sz w:val="96"/>
+          <w:szCs w:val="96"/>
         </w:rPr>
       </w:pPr>
       <w:r>
+        <w:rPr>
+          <w:sz w:val="96"/>
+          <w:szCs w:val="96"/>
+        </w:rPr>
+        <w:t>User Manual</w:t>
+      </w:r>
+    </w:p>
+    <w:p/>
+    <w:p/>
+    <w:p/>
+    <w:p>
+      <w:pPr>
+        <w:jc w:val="center"/>
+      </w:pPr>
+    </w:p>
+    <w:p>
+      <w:pPr>
+        <w:pStyle w:val="Heading2"/>
+        <w:jc w:val="center"/>
+        <w:rPr>
+          <w:sz w:val="40"/>
+          <w:szCs w:val="40"/>
+        </w:rPr>
+      </w:pPr>
+      <w:r>
+        <w:rPr>
+          <w:sz w:val="40"/>
+          <w:szCs w:val="40"/>
+        </w:rPr>
+        <w:t>Group-02</w:t>
+      </w:r>
+    </w:p>
+    <w:p/>
+    <w:p/>
+    <w:p>
+      <w:pPr>
+        <w:sectPr>
+          <w:pgSz w:w="11906" w:h="16838"/>
+          <w:pgMar w:top="1440" w:right="1440" w:bottom="1440" w:left="1440" w:header="708" w:footer="708" w:gutter="0"/>
+          <w:cols w:space="708"/>
+          <w:docGrid w:linePitch="360"/>
+        </w:sectPr>
+      </w:pPr>
+    </w:p>
+    <w:p>
+      <w:pPr>
+        <w:pStyle w:val="Heading2"/>
         <w:rPr>
           <w:noProof/>
         </w:rPr>
+      </w:pPr>
+      <w:r>
+        <w:rPr>
+          <w:noProof/>
+        </w:rPr>
+        <w:lastRenderedPageBreak/>
         <mc:AlternateContent>
           <mc:Choice Requires="wps">
             <w:drawing>
@@ -165,28 +221,19 @@
       <w:r>
         <w:rPr>
           <w:noProof/>
-          <w:u w:val="single"/>
         </w:rPr>
         <w:drawing>
-          <wp:anchor distT="0" distB="0" distL="114300" distR="114300" simplePos="0" relativeHeight="251658240" behindDoc="1" locked="0" layoutInCell="1" allowOverlap="1" wp14:anchorId="20FDCD82" wp14:editId="3B5C701C">
+          <wp:anchor distT="0" distB="0" distL="114300" distR="114300" simplePos="0" relativeHeight="251658240" behindDoc="1" locked="0" layoutInCell="1" allowOverlap="1" wp14:anchorId="20FDCD82" wp14:editId="4D0AD81C">
             <wp:simplePos x="0" y="0"/>
             <wp:positionH relativeFrom="margin">
-              <wp:posOffset>210185</wp:posOffset>
+              <wp:posOffset>209550</wp:posOffset>
             </wp:positionH>
             <wp:positionV relativeFrom="paragraph">
-              <wp:posOffset>428837</wp:posOffset>
+              <wp:posOffset>431800</wp:posOffset>
             </wp:positionV>
             <wp:extent cx="4447540" cy="4701540"/>
             <wp:effectExtent l="0" t="0" r="0" b="3810"/>
-            <wp:wrapTight wrapText="bothSides">
-              <wp:wrapPolygon edited="0">
-                <wp:start x="0" y="0"/>
-                <wp:lineTo x="0" y="21530"/>
-                <wp:lineTo x="21464" y="21530"/>
-                <wp:lineTo x="21464" y="0"/>
-                <wp:lineTo x="0" y="0"/>
-              </wp:wrapPolygon>
-            </wp:wrapTight>
+            <wp:wrapTopAndBottom/>
             <wp:docPr id="1" name="Picture 1" descr="Graphical user interface, text, application, chat or text message&#10;&#10;Description automatically generated"/>
             <wp:cNvGraphicFramePr>
               <a:graphicFrameLocks xmlns:a="http://schemas.openxmlformats.org/drawingml/2006/main" noChangeAspect="1"/>
@@ -199,7 +246,7 @@
                     <pic:cNvPicPr/>
                   </pic:nvPicPr>
                   <pic:blipFill>
-                    <a:blip r:embed="rId4">
+                    <a:blip r:embed="rId5">
                       <a:extLst>
                         <a:ext uri="{28A0092B-C50C-407E-A947-70E740481C1C}">
                           <a14:useLocalDpi xmlns:a14="http://schemas.microsoft.com/office/drawing/2010/main" val="0"/>
@@ -232,39 +279,27 @@
         </w:drawing>
       </w:r>
       <w:r>
-        <w:rPr>
-          <w:u w:val="single"/>
-        </w:rPr>
         <w:t>How to</w:t>
       </w:r>
       <w:r>
-        <w:rPr>
-          <w:u w:val="single"/>
-        </w:rPr>
-        <w:t xml:space="preserve"> using the </w:t>
-      </w:r>
-      <w:r>
-        <w:rPr>
-          <w:u w:val="single"/>
-        </w:rPr>
+        <w:t xml:space="preserve"> us</w:t>
+      </w:r>
+      <w:r>
+        <w:t>e</w:t>
+      </w:r>
+      <w:r>
+        <w:t xml:space="preserve"> the </w:t>
+      </w:r>
+      <w:r>
         <w:t>navigat</w:t>
       </w:r>
       <w:r>
-        <w:rPr>
-          <w:u w:val="single"/>
-        </w:rPr>
         <w:t>ion bar to navigate</w:t>
       </w:r>
       <w:r>
-        <w:rPr>
-          <w:u w:val="single"/>
-        </w:rPr>
         <w:t xml:space="preserve"> around the site</w:t>
       </w:r>
       <w:r>
-        <w:rPr>
-          <w:u w:val="single"/>
-        </w:rPr>
         <w:t>:</w:t>
       </w:r>
       <w:r>
@@ -272,6 +307,307 @@
           <w:noProof/>
         </w:rPr>
         <w:t xml:space="preserve"> </w:t>
+      </w:r>
+    </w:p>
+    <w:p/>
+    <w:p/>
+    <w:p>
+      <w:pPr>
+        <w:sectPr>
+          <w:pgSz w:w="11906" w:h="16838"/>
+          <w:pgMar w:top="1440" w:right="1440" w:bottom="1440" w:left="1440" w:header="708" w:footer="708" w:gutter="0"/>
+          <w:cols w:space="708"/>
+          <w:docGrid w:linePitch="360"/>
+        </w:sectPr>
+      </w:pPr>
+    </w:p>
+    <w:p>
+      <w:pPr>
+        <w:pStyle w:val="Heading2"/>
+      </w:pPr>
+      <w:r>
+        <w:lastRenderedPageBreak/>
+        <w:t>Social media integration through Twitter:</w:t>
+      </w:r>
+    </w:p>
+    <w:p>
+      <w:r>
+        <w:drawing>
+          <wp:anchor distT="0" distB="0" distL="114300" distR="114300" simplePos="0" relativeHeight="251662336" behindDoc="1" locked="0" layoutInCell="1" allowOverlap="1" wp14:anchorId="6968582B" wp14:editId="47846EB1">
+            <wp:simplePos x="0" y="0"/>
+            <wp:positionH relativeFrom="column">
+              <wp:posOffset>12700</wp:posOffset>
+            </wp:positionH>
+            <wp:positionV relativeFrom="paragraph">
+              <wp:posOffset>131445</wp:posOffset>
+            </wp:positionV>
+            <wp:extent cx="5731510" cy="2589530"/>
+            <wp:effectExtent l="0" t="0" r="2540" b="1270"/>
+            <wp:wrapNone/>
+            <wp:docPr id="3" name="Picture 3" descr="Graphical user interface&#10;&#10;Description automatically generated"/>
+            <wp:cNvGraphicFramePr>
+              <a:graphicFrameLocks xmlns:a="http://schemas.openxmlformats.org/drawingml/2006/main" noChangeAspect="1"/>
+            </wp:cNvGraphicFramePr>
+            <a:graphic xmlns:a="http://schemas.openxmlformats.org/drawingml/2006/main">
+              <a:graphicData uri="http://schemas.openxmlformats.org/drawingml/2006/picture">
+                <pic:pic xmlns:pic="http://schemas.openxmlformats.org/drawingml/2006/picture">
+                  <pic:nvPicPr>
+                    <pic:cNvPr id="3" name="Picture 3" descr="Graphical user interface&#10;&#10;Description automatically generated"/>
+                    <pic:cNvPicPr/>
+                  </pic:nvPicPr>
+                  <pic:blipFill>
+                    <a:blip r:embed="rId6" cstate="print">
+                      <a:extLst>
+                        <a:ext uri="{28A0092B-C50C-407E-A947-70E740481C1C}">
+                          <a14:useLocalDpi xmlns:a14="http://schemas.microsoft.com/office/drawing/2010/main" val="0"/>
+                        </a:ext>
+                      </a:extLst>
+                    </a:blip>
+                    <a:stretch>
+                      <a:fillRect/>
+                    </a:stretch>
+                  </pic:blipFill>
+                  <pic:spPr>
+                    <a:xfrm>
+                      <a:off x="0" y="0"/>
+                      <a:ext cx="5731510" cy="2589530"/>
+                    </a:xfrm>
+                    <a:prstGeom prst="rect">
+                      <a:avLst/>
+                    </a:prstGeom>
+                  </pic:spPr>
+                </pic:pic>
+              </a:graphicData>
+            </a:graphic>
+          </wp:anchor>
+        </w:drawing>
+      </w:r>
+    </w:p>
+    <w:p>
+      <w:r>
+        <w:rPr>
+          <w:noProof/>
+        </w:rPr>
+        <mc:AlternateContent>
+          <mc:Choice Requires="wps">
+            <w:drawing>
+              <wp:anchor distT="0" distB="0" distL="114300" distR="114300" simplePos="0" relativeHeight="251661312" behindDoc="1" locked="0" layoutInCell="1" allowOverlap="1" wp14:anchorId="75AF7F0E" wp14:editId="4EFDE7D9">
+                <wp:simplePos x="0" y="0"/>
+                <wp:positionH relativeFrom="column">
+                  <wp:posOffset>2114550</wp:posOffset>
+                </wp:positionH>
+                <wp:positionV relativeFrom="paragraph">
+                  <wp:posOffset>2614930</wp:posOffset>
+                </wp:positionV>
+                <wp:extent cx="3423920" cy="2146300"/>
+                <wp:effectExtent l="0" t="1104900" r="24130" b="25400"/>
+                <wp:wrapTight wrapText="bothSides">
+                  <wp:wrapPolygon edited="0">
+                    <wp:start x="10215" y="-11120"/>
+                    <wp:lineTo x="10335" y="-1917"/>
+                    <wp:lineTo x="0" y="1150"/>
+                    <wp:lineTo x="0" y="21664"/>
+                    <wp:lineTo x="21632" y="21664"/>
+                    <wp:lineTo x="21632" y="1150"/>
+                    <wp:lineTo x="11177" y="-1917"/>
+                    <wp:lineTo x="10696" y="-11120"/>
+                    <wp:lineTo x="10215" y="-11120"/>
+                  </wp:wrapPolygon>
+                </wp:wrapTight>
+                <wp:docPr id="4" name="Callout: Line 4"/>
+                <wp:cNvGraphicFramePr/>
+                <a:graphic xmlns:a="http://schemas.openxmlformats.org/drawingml/2006/main">
+                  <a:graphicData uri="http://schemas.microsoft.com/office/word/2010/wordprocessingShape">
+                    <wps:wsp>
+                      <wps:cNvSpPr/>
+                      <wps:spPr>
+                        <a:xfrm>
+                          <a:off x="0" y="0"/>
+                          <a:ext cx="3423920" cy="2146300"/>
+                        </a:xfrm>
+                        <a:prstGeom prst="borderCallout1">
+                          <a:avLst>
+                            <a:gd name="adj1" fmla="val -116"/>
+                            <a:gd name="adj2" fmla="val 49782"/>
+                            <a:gd name="adj3" fmla="val -50805"/>
+                            <a:gd name="adj4" fmla="val 48497"/>
+                          </a:avLst>
+                        </a:prstGeom>
+                        <a:noFill/>
+                        <a:ln>
+                          <a:solidFill>
+                            <a:srgbClr val="FF0000"/>
+                          </a:solidFill>
+                        </a:ln>
+                      </wps:spPr>
+                      <wps:style>
+                        <a:lnRef idx="2">
+                          <a:schemeClr val="accent1">
+                            <a:shade val="50000"/>
+                          </a:schemeClr>
+                        </a:lnRef>
+                        <a:fillRef idx="1">
+                          <a:schemeClr val="accent1"/>
+                        </a:fillRef>
+                        <a:effectRef idx="0">
+                          <a:schemeClr val="accent1"/>
+                        </a:effectRef>
+                        <a:fontRef idx="minor">
+                          <a:schemeClr val="lt1"/>
+                        </a:fontRef>
+                      </wps:style>
+                      <wps:txbx>
+                        <w:txbxContent>
+                          <w:p>
+                            <w:pPr>
+                              <w:rPr>
+                                <w:color w:val="000000" w:themeColor="text1"/>
+                              </w:rPr>
+                            </w:pPr>
+                            <w:r>
+                              <w:rPr>
+                                <w:color w:val="000000" w:themeColor="text1"/>
+                              </w:rPr>
+                              <w:t xml:space="preserve">Twitter timeline embeds itself into the website, showing the latest tweets from the </w:t>
+                            </w:r>
+                            <w:proofErr w:type="spellStart"/>
+                            <w:r>
+                              <w:rPr>
+                                <w:color w:val="000000" w:themeColor="text1"/>
+                              </w:rPr>
+                              <w:t>RefugEAP</w:t>
+                            </w:r>
+                            <w:proofErr w:type="spellEnd"/>
+                            <w:r>
+                              <w:rPr>
+                                <w:color w:val="000000" w:themeColor="text1"/>
+                              </w:rPr>
+                              <w:t xml:space="preserve"> account, allowing the user to scroll through</w:t>
+                            </w:r>
+                            <w:r>
+                              <w:rPr>
+                                <w:color w:val="000000" w:themeColor="text1"/>
+                              </w:rPr>
+                              <w:t xml:space="preserve"> and interact with Twitter</w:t>
+                            </w:r>
+                            <w:r>
+                              <w:rPr>
+                                <w:color w:val="000000" w:themeColor="text1"/>
+                              </w:rPr>
+                              <w:t xml:space="preserve"> within the website. A</w:t>
+                            </w:r>
+                            <w:r>
+                              <w:rPr>
+                                <w:color w:val="000000" w:themeColor="text1"/>
+                              </w:rPr>
+                              <w:t xml:space="preserve"> button is also provided to automatically send the user to the </w:t>
+                            </w:r>
+                            <w:proofErr w:type="spellStart"/>
+                            <w:r>
+                              <w:rPr>
+                                <w:color w:val="000000" w:themeColor="text1"/>
+                              </w:rPr>
+                              <w:t>RefugEAP</w:t>
+                            </w:r>
+                            <w:proofErr w:type="spellEnd"/>
+                            <w:r>
+                              <w:rPr>
+                                <w:color w:val="000000" w:themeColor="text1"/>
+                              </w:rPr>
+                              <w:t xml:space="preserve"> twitter page and follow them, provided they are signed into Twitter, and giving them the option to sign in if they are not already. </w:t>
+                            </w:r>
+                          </w:p>
+                        </w:txbxContent>
+                      </wps:txbx>
+                      <wps:bodyPr rot="0" spcFirstLastPara="0" vertOverflow="overflow" horzOverflow="overflow" vert="horz" wrap="square" lIns="91440" tIns="45720" rIns="91440" bIns="45720" numCol="1" spcCol="0" rtlCol="0" fromWordArt="0" anchor="ctr" anchorCtr="0" forceAA="0" compatLnSpc="1">
+                        <a:prstTxWarp prst="textNoShape">
+                          <a:avLst/>
+                        </a:prstTxWarp>
+                        <a:noAutofit/>
+                      </wps:bodyPr>
+                    </wps:wsp>
+                  </a:graphicData>
+                </a:graphic>
+                <wp14:sizeRelH relativeFrom="margin">
+                  <wp14:pctWidth>0</wp14:pctWidth>
+                </wp14:sizeRelH>
+                <wp14:sizeRelV relativeFrom="margin">
+                  <wp14:pctHeight>0</wp14:pctHeight>
+                </wp14:sizeRelV>
+              </wp:anchor>
+            </w:drawing>
+          </mc:Choice>
+          <mc:Fallback>
+            <w:pict>
+              <v:shape w14:anchorId="75AF7F0E" id="Callout: Line 4" o:spid="_x0000_s1027" type="#_x0000_t47" style="position:absolute;margin-left:166.5pt;margin-top:205.9pt;width:269.6pt;height:169pt;z-index:-251655168;visibility:visible;mso-wrap-style:square;mso-width-percent:0;mso-height-percent:0;mso-wrap-distance-left:9pt;mso-wrap-distance-top:0;mso-wrap-distance-right:9pt;mso-wrap-distance-bottom:0;mso-position-horizontal:absolute;mso-position-horizontal-relative:text;mso-position-vertical:absolute;mso-position-vertical-relative:text;mso-width-percent:0;mso-height-percent:0;mso-width-relative:margin;mso-height-relative:margin;v-text-anchor:middle" o:gfxdata="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" adj="10475,-10974,10753,-25" filled="f" strokecolor="red" strokeweight="1pt">
+                <v:textbox>
+                  <w:txbxContent>
+                    <w:p>
+                      <w:pPr>
+                        <w:rPr>
+                          <w:color w:val="000000" w:themeColor="text1"/>
+                        </w:rPr>
+                      </w:pPr>
+                      <w:r>
+                        <w:rPr>
+                          <w:color w:val="000000" w:themeColor="text1"/>
+                        </w:rPr>
+                        <w:t xml:space="preserve">Twitter timeline embeds itself into the website, showing the latest tweets from the </w:t>
+                      </w:r>
+                      <w:proofErr w:type="spellStart"/>
+                      <w:r>
+                        <w:rPr>
+                          <w:color w:val="000000" w:themeColor="text1"/>
+                        </w:rPr>
+                        <w:t>RefugEAP</w:t>
+                      </w:r>
+                      <w:proofErr w:type="spellEnd"/>
+                      <w:r>
+                        <w:rPr>
+                          <w:color w:val="000000" w:themeColor="text1"/>
+                        </w:rPr>
+                        <w:t xml:space="preserve"> account, allowing the user to scroll through</w:t>
+                      </w:r>
+                      <w:r>
+                        <w:rPr>
+                          <w:color w:val="000000" w:themeColor="text1"/>
+                        </w:rPr>
+                        <w:t xml:space="preserve"> and interact with Twitter</w:t>
+                      </w:r>
+                      <w:r>
+                        <w:rPr>
+                          <w:color w:val="000000" w:themeColor="text1"/>
+                        </w:rPr>
+                        <w:t xml:space="preserve"> within the website. A</w:t>
+                      </w:r>
+                      <w:r>
+                        <w:rPr>
+                          <w:color w:val="000000" w:themeColor="text1"/>
+                        </w:rPr>
+                        <w:t xml:space="preserve"> button is also provided to automatically send the user to the </w:t>
+                      </w:r>
+                      <w:proofErr w:type="spellStart"/>
+                      <w:r>
+                        <w:rPr>
+                          <w:color w:val="000000" w:themeColor="text1"/>
+                        </w:rPr>
+                        <w:t>RefugEAP</w:t>
+                      </w:r>
+                      <w:proofErr w:type="spellEnd"/>
+                      <w:r>
+                        <w:rPr>
+                          <w:color w:val="000000" w:themeColor="text1"/>
+                        </w:rPr>
+                        <w:t xml:space="preserve"> twitter page and follow them, provided they are signed into Twitter, and giving them the option to sign in if they are not already. </w:t>
+                      </w:r>
+                    </w:p>
+                  </w:txbxContent>
+                </v:textbox>
+                <w10:wrap type="tight"/>
+              </v:shape>
+            </w:pict>
+          </mc:Fallback>
+        </mc:AlternateContent>
       </w:r>
     </w:p>
     <w:sectPr>
@@ -684,6 +1020,71 @@
     <w:qFormat/>
     <w:rsid w:val="00DF5BC7"/>
   </w:style>
+  <w:style w:type="paragraph" w:styleId="Heading1">
+    <w:name w:val="heading 1"/>
+    <w:basedOn w:val="Normal"/>
+    <w:next w:val="Normal"/>
+    <w:link w:val="Heading1Char"/>
+    <w:uiPriority w:val="9"/>
+    <w:qFormat/>
+    <w:rsid w:val="00394F96"/>
+    <w:pPr>
+      <w:keepNext/>
+      <w:keepLines/>
+      <w:spacing w:before="240" w:after="0"/>
+      <w:outlineLvl w:val="0"/>
+    </w:pPr>
+    <w:rPr>
+      <w:rFonts w:asciiTheme="majorHAnsi" w:eastAsiaTheme="majorEastAsia" w:hAnsiTheme="majorHAnsi" w:cstheme="majorBidi"/>
+      <w:color w:val="2F5496" w:themeColor="accent1" w:themeShade="BF"/>
+      <w:sz w:val="32"/>
+      <w:szCs w:val="32"/>
+    </w:rPr>
+  </w:style>
+  <w:style w:type="paragraph" w:styleId="Heading2">
+    <w:name w:val="heading 2"/>
+    <w:basedOn w:val="Normal"/>
+    <w:next w:val="Normal"/>
+    <w:link w:val="Heading2Char"/>
+    <w:uiPriority w:val="9"/>
+    <w:unhideWhenUsed/>
+    <w:qFormat/>
+    <w:rsid w:val="00394F96"/>
+    <w:pPr>
+      <w:keepNext/>
+      <w:keepLines/>
+      <w:spacing w:before="40" w:after="0"/>
+      <w:outlineLvl w:val="1"/>
+    </w:pPr>
+    <w:rPr>
+      <w:rFonts w:asciiTheme="majorHAnsi" w:eastAsiaTheme="majorEastAsia" w:hAnsiTheme="majorHAnsi" w:cstheme="majorBidi"/>
+      <w:color w:val="2F5496" w:themeColor="accent1" w:themeShade="BF"/>
+      <w:sz w:val="26"/>
+      <w:szCs w:val="26"/>
+    </w:rPr>
+  </w:style>
+  <w:style w:type="paragraph" w:styleId="Heading3">
+    <w:name w:val="heading 3"/>
+    <w:basedOn w:val="Normal"/>
+    <w:next w:val="Normal"/>
+    <w:link w:val="Heading3Char"/>
+    <w:uiPriority w:val="9"/>
+    <w:unhideWhenUsed/>
+    <w:qFormat/>
+    <w:rsid w:val="00ED5A53"/>
+    <w:pPr>
+      <w:keepNext/>
+      <w:keepLines/>
+      <w:spacing w:before="40" w:after="0"/>
+      <w:outlineLvl w:val="2"/>
+    </w:pPr>
+    <w:rPr>
+      <w:rFonts w:asciiTheme="majorHAnsi" w:eastAsiaTheme="majorEastAsia" w:hAnsiTheme="majorHAnsi" w:cstheme="majorBidi"/>
+      <w:color w:val="1F3763" w:themeColor="accent1" w:themeShade="7F"/>
+      <w:sz w:val="24"/>
+      <w:szCs w:val="24"/>
+    </w:rPr>
+  </w:style>
   <w:style w:type="character" w:default="1" w:styleId="DefaultParagraphFont">
     <w:name w:val="Default Paragraph Font"/>
     <w:uiPriority w:val="1"/>
@@ -710,6 +1111,45 @@
     <w:uiPriority w:val="99"/>
     <w:semiHidden/>
     <w:unhideWhenUsed/>
+  </w:style>
+  <w:style w:type="character" w:customStyle="1" w:styleId="Heading1Char">
+    <w:name w:val="Heading 1 Char"/>
+    <w:basedOn w:val="DefaultParagraphFont"/>
+    <w:link w:val="Heading1"/>
+    <w:uiPriority w:val="9"/>
+    <w:rsid w:val="00394F96"/>
+    <w:rPr>
+      <w:rFonts w:asciiTheme="majorHAnsi" w:eastAsiaTheme="majorEastAsia" w:hAnsiTheme="majorHAnsi" w:cstheme="majorBidi"/>
+      <w:color w:val="2F5496" w:themeColor="accent1" w:themeShade="BF"/>
+      <w:sz w:val="32"/>
+      <w:szCs w:val="32"/>
+    </w:rPr>
+  </w:style>
+  <w:style w:type="character" w:customStyle="1" w:styleId="Heading2Char">
+    <w:name w:val="Heading 2 Char"/>
+    <w:basedOn w:val="DefaultParagraphFont"/>
+    <w:link w:val="Heading2"/>
+    <w:uiPriority w:val="9"/>
+    <w:rsid w:val="00394F96"/>
+    <w:rPr>
+      <w:rFonts w:asciiTheme="majorHAnsi" w:eastAsiaTheme="majorEastAsia" w:hAnsiTheme="majorHAnsi" w:cstheme="majorBidi"/>
+      <w:color w:val="2F5496" w:themeColor="accent1" w:themeShade="BF"/>
+      <w:sz w:val="26"/>
+      <w:szCs w:val="26"/>
+    </w:rPr>
+  </w:style>
+  <w:style w:type="character" w:customStyle="1" w:styleId="Heading3Char">
+    <w:name w:val="Heading 3 Char"/>
+    <w:basedOn w:val="DefaultParagraphFont"/>
+    <w:link w:val="Heading3"/>
+    <w:uiPriority w:val="9"/>
+    <w:rsid w:val="00ED5A53"/>
+    <w:rPr>
+      <w:rFonts w:asciiTheme="majorHAnsi" w:eastAsiaTheme="majorEastAsia" w:hAnsiTheme="majorHAnsi" w:cstheme="majorBidi"/>
+      <w:color w:val="1F3763" w:themeColor="accent1" w:themeShade="7F"/>
+      <w:sz w:val="24"/>
+      <w:szCs w:val="24"/>
+    </w:rPr>
   </w:style>
 </w:styles>
 </file>
@@ -1007,4 +1447,16 @@
     </a:ext>
   </a:extLst>
 </a:theme>
+</file>
+
+<file path=customXml/item1.xml><?xml version="1.0" encoding="utf-8"?>
+<b:Sources xmlns:b="http://schemas.openxmlformats.org/officeDocument/2006/bibliography" xmlns="http://schemas.openxmlformats.org/officeDocument/2006/bibliography" SelectedStyle="\APASixthEditionOfficeOnline.xsl" StyleName="APA" Version="6"/>
+</file>
+
+<file path=customXml/itemProps1.xml><?xml version="1.0" encoding="utf-8"?>
+<ds:datastoreItem xmlns:ds="http://schemas.openxmlformats.org/officeDocument/2006/customXml" ds:itemID="{33D6A7F4-4E26-4A89-8D0C-70F37A6EEE92}">
+  <ds:schemaRefs>
+    <ds:schemaRef ds:uri="http://schemas.openxmlformats.org/officeDocument/2006/bibliography"/>
+  </ds:schemaRefs>
+</ds:datastoreItem>
 </file>
</xml_diff>

<commit_message>
Updated User-manual to contain instructions for about us page.
</commit_message>
<xml_diff>
--- a/User-manual.docx
+++ b/User-manual.docx
@@ -194,7 +194,7 @@
                 </v:handles>
                 <o:callout v:ext="edit" type="oneSegment" on="t"/>
               </v:shapetype>
-              <v:shape id="Callout: Line 2" o:spid="_x0000_s1026" type="#_x0000_t47" style="position:absolute;margin-left:382.15pt;margin-top:114.8pt;width:132.6pt;height:129.3pt;z-index:-251657216;visibility:visible;mso-wrap-style:square;mso-height-percent:0;mso-wrap-distance-left:9pt;mso-wrap-distance-top:0;mso-wrap-distance-right:9pt;mso-wrap-distance-bottom:0;mso-position-horizontal:absolute;mso-position-horizontal-relative:text;mso-position-vertical:absolute;mso-position-vertical-relative:text;mso-height-percent:0;mso-height-relative:margin;v-text-anchor:middle" o:gfxdata="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" adj="-16566,-4370,57,10455" filled="f" strokecolor="red" strokeweight="1pt">
+              <v:shape id="Callout: Line 2" o:spid="_x0000_s1026" type="#_x0000_t47" style="position:absolute;margin-left:382.15pt;margin-top:114.8pt;width:132.6pt;height:129.3pt;z-index:-251657216;visibility:visible;mso-wrap-style:square;mso-height-percent:0;mso-wrap-distance-left:9pt;mso-wrap-distance-top:0;mso-wrap-distance-right:9pt;mso-wrap-distance-bottom:0;mso-position-horizontal:absolute;mso-position-horizontal-relative:text;mso-position-vertical:absolute;mso-position-vertical-relative:text;mso-height-percent:0;mso-height-relative:margin;v-text-anchor:middle" o:gfxdata="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" adj="-16566,-4370,57,10455" filled="f" strokecolor="red" strokeweight="1pt">
                 <v:textbox>
                   <w:txbxContent>
                     <w:p>
@@ -332,6 +332,9 @@
     </w:p>
     <w:p>
       <w:r>
+        <w:rPr>
+          <w:noProof/>
+        </w:rPr>
         <w:drawing>
           <wp:anchor distT="0" distB="0" distL="114300" distR="114300" simplePos="0" relativeHeight="251662336" behindDoc="1" locked="0" layoutInCell="1" allowOverlap="1" wp14:anchorId="6968582B" wp14:editId="47846EB1">
             <wp:simplePos x="0" y="0"/>
@@ -539,7 +542,7 @@
           </mc:Choice>
           <mc:Fallback>
             <w:pict>
-              <v:shape w14:anchorId="75AF7F0E" id="Callout: Line 4" o:spid="_x0000_s1027" type="#_x0000_t47" style="position:absolute;margin-left:166.5pt;margin-top:205.9pt;width:269.6pt;height:169pt;z-index:-251655168;visibility:visible;mso-wrap-style:square;mso-width-percent:0;mso-height-percent:0;mso-wrap-distance-left:9pt;mso-wrap-distance-top:0;mso-wrap-distance-right:9pt;mso-wrap-distance-bottom:0;mso-position-horizontal:absolute;mso-position-horizontal-relative:text;mso-position-vertical:absolute;mso-position-vertical-relative:text;mso-width-percent:0;mso-height-percent:0;mso-width-relative:margin;mso-height-relative:margin;v-text-anchor:middle" o:gfxdata="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" adj="10475,-10974,10753,-25" filled="f" strokecolor="red" strokeweight="1pt">
+              <v:shape w14:anchorId="75AF7F0E" id="Callout: Line 4" o:spid="_x0000_s1027" type="#_x0000_t47" style="position:absolute;margin-left:166.5pt;margin-top:205.9pt;width:269.6pt;height:169pt;z-index:-251655168;visibility:visible;mso-wrap-style:square;mso-width-percent:0;mso-height-percent:0;mso-wrap-distance-left:9pt;mso-wrap-distance-top:0;mso-wrap-distance-right:9pt;mso-wrap-distance-bottom:0;mso-position-horizontal:absolute;mso-position-horizontal-relative:text;mso-position-vertical:absolute;mso-position-vertical-relative:text;mso-width-percent:0;mso-height-percent:0;mso-width-relative:margin;mso-height-relative:margin;v-text-anchor:middle" o:gfxdata="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" adj="10475,-10974,10753,-25" filled="f" strokecolor="red" strokeweight="1pt">
                 <v:textbox>
                   <w:txbxContent>
                     <w:p>
@@ -604,6 +607,454 @@
                   </w:txbxContent>
                 </v:textbox>
                 <w10:wrap type="tight"/>
+              </v:shape>
+            </w:pict>
+          </mc:Fallback>
+        </mc:AlternateContent>
+      </w:r>
+    </w:p>
+    <w:p/>
+    <w:p/>
+    <w:p/>
+    <w:p/>
+    <w:p/>
+    <w:p/>
+    <w:p/>
+    <w:p/>
+    <w:p/>
+    <w:p/>
+    <w:p/>
+    <w:p/>
+    <w:p/>
+    <w:p/>
+    <w:p/>
+    <w:p/>
+    <w:p/>
+    <w:p/>
+    <w:p/>
+    <w:p/>
+    <w:p/>
+    <w:p>
+      <w:pPr>
+        <w:pStyle w:val="Heading2"/>
+      </w:pPr>
+      <w:r>
+        <w:rPr>
+          <w:noProof/>
+        </w:rPr>
+        <w:lastRenderedPageBreak/>
+        <mc:AlternateContent>
+          <mc:Choice Requires="wps">
+            <w:drawing>
+              <wp:anchor distT="0" distB="0" distL="114300" distR="114300" simplePos="0" relativeHeight="251668480" behindDoc="0" locked="0" layoutInCell="1" allowOverlap="1" wp14:anchorId="1EE54143" wp14:editId="608A1FDA">
+                <wp:simplePos x="0" y="0"/>
+                <wp:positionH relativeFrom="column">
+                  <wp:posOffset>3290751</wp:posOffset>
+                </wp:positionH>
+                <wp:positionV relativeFrom="paragraph">
+                  <wp:posOffset>1370873</wp:posOffset>
+                </wp:positionV>
+                <wp:extent cx="1294312" cy="3579949"/>
+                <wp:effectExtent l="38100" t="25400" r="13970" b="14605"/>
+                <wp:wrapNone/>
+                <wp:docPr id="8" name="Straight Arrow Connector 8"/>
+                <wp:cNvGraphicFramePr/>
+                <a:graphic xmlns:a="http://schemas.openxmlformats.org/drawingml/2006/main">
+                  <a:graphicData uri="http://schemas.microsoft.com/office/word/2010/wordprocessingShape">
+                    <wps:wsp>
+                      <wps:cNvCnPr/>
+                      <wps:spPr>
+                        <a:xfrm flipH="1" flipV="1">
+                          <a:off x="0" y="0"/>
+                          <a:ext cx="1294312" cy="3579949"/>
+                        </a:xfrm>
+                        <a:prstGeom prst="straightConnector1">
+                          <a:avLst/>
+                        </a:prstGeom>
+                        <a:ln>
+                          <a:tailEnd type="triangle"/>
+                        </a:ln>
+                      </wps:spPr>
+                      <wps:style>
+                        <a:lnRef idx="1">
+                          <a:schemeClr val="accent1"/>
+                        </a:lnRef>
+                        <a:fillRef idx="0">
+                          <a:schemeClr val="accent1"/>
+                        </a:fillRef>
+                        <a:effectRef idx="0">
+                          <a:schemeClr val="accent1"/>
+                        </a:effectRef>
+                        <a:fontRef idx="minor">
+                          <a:schemeClr val="tx1"/>
+                        </a:fontRef>
+                      </wps:style>
+                      <wps:bodyPr/>
+                    </wps:wsp>
+                  </a:graphicData>
+                </a:graphic>
+                <wp14:sizeRelH relativeFrom="margin">
+                  <wp14:pctWidth>0</wp14:pctWidth>
+                </wp14:sizeRelH>
+                <wp14:sizeRelV relativeFrom="margin">
+                  <wp14:pctHeight>0</wp14:pctHeight>
+                </wp14:sizeRelV>
+              </wp:anchor>
+            </w:drawing>
+          </mc:Choice>
+          <mc:Fallback>
+            <w:pict>
+              <v:shapetype w14:anchorId="6C17106C" id="_x0000_t32" coordsize="21600,21600" o:spt="32" o:oned="t" path="m,l21600,21600e" filled="f">
+                <v:path arrowok="t" fillok="f" o:connecttype="none"/>
+                <o:lock v:ext="edit" shapetype="t"/>
+              </v:shapetype>
+              <v:shape id="Straight Arrow Connector 8" o:spid="_x0000_s1026" type="#_x0000_t32" style="position:absolute;margin-left:259.1pt;margin-top:107.95pt;width:101.9pt;height:281.9pt;flip:x y;z-index:251668480;visibility:visible;mso-wrap-style:square;mso-width-percent:0;mso-height-percent:0;mso-wrap-distance-left:9pt;mso-wrap-distance-top:0;mso-wrap-distance-right:9pt;mso-wrap-distance-bottom:0;mso-position-horizontal:absolute;mso-position-horizontal-relative:text;mso-position-vertical:absolute;mso-position-vertical-relative:text;mso-width-percent:0;mso-height-percent:0;mso-width-relative:margin;mso-height-relative:margin" o:gfxdata="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" strokecolor="#4472c4 [3204]" strokeweight=".5pt">
+                <v:stroke endarrow="block" joinstyle="miter"/>
+              </v:shape>
+            </w:pict>
+          </mc:Fallback>
+        </mc:AlternateContent>
+      </w:r>
+      <w:r>
+        <w:rPr>
+          <w:noProof/>
+        </w:rPr>
+        <mc:AlternateContent>
+          <mc:Choice Requires="wps">
+            <w:drawing>
+              <wp:anchor distT="0" distB="0" distL="114300" distR="114300" simplePos="0" relativeHeight="251670528" behindDoc="0" locked="0" layoutInCell="1" allowOverlap="1" wp14:anchorId="53931A3D" wp14:editId="4DB8C0DC">
+                <wp:simplePos x="0" y="0"/>
+                <wp:positionH relativeFrom="column">
+                  <wp:posOffset>3148149</wp:posOffset>
+                </wp:positionH>
+                <wp:positionV relativeFrom="paragraph">
+                  <wp:posOffset>4950823</wp:posOffset>
+                </wp:positionV>
+                <wp:extent cx="3317965" cy="927463"/>
+                <wp:effectExtent l="0" t="0" r="9525" b="12700"/>
+                <wp:wrapNone/>
+                <wp:docPr id="9" name="Text Box 9"/>
+                <wp:cNvGraphicFramePr/>
+                <a:graphic xmlns:a="http://schemas.openxmlformats.org/drawingml/2006/main">
+                  <a:graphicData uri="http://schemas.microsoft.com/office/word/2010/wordprocessingShape">
+                    <wps:wsp>
+                      <wps:cNvSpPr txBox="1"/>
+                      <wps:spPr>
+                        <a:xfrm>
+                          <a:off x="0" y="0"/>
+                          <a:ext cx="3317965" cy="927463"/>
+                        </a:xfrm>
+                        <a:prstGeom prst="rect">
+                          <a:avLst/>
+                        </a:prstGeom>
+                        <a:ln/>
+                      </wps:spPr>
+                      <wps:style>
+                        <a:lnRef idx="2">
+                          <a:schemeClr val="accent2"/>
+                        </a:lnRef>
+                        <a:fillRef idx="1">
+                          <a:schemeClr val="lt1"/>
+                        </a:fillRef>
+                        <a:effectRef idx="0">
+                          <a:schemeClr val="accent2"/>
+                        </a:effectRef>
+                        <a:fontRef idx="minor">
+                          <a:schemeClr val="dk1"/>
+                        </a:fontRef>
+                      </wps:style>
+                      <wps:txbx>
+                        <w:txbxContent>
+                          <w:p>
+                            <w:r>
+                              <w:t>Heading is displayed for the user to see clearly, which helps with readability and accessibility, as the colours are not bright or too dark for the user to see.</w:t>
+                            </w:r>
+                          </w:p>
+                        </w:txbxContent>
+                      </wps:txbx>
+                      <wps:bodyPr rot="0" spcFirstLastPara="0" vertOverflow="overflow" horzOverflow="overflow" vert="horz" wrap="square" lIns="91440" tIns="45720" rIns="91440" bIns="45720" numCol="1" spcCol="0" rtlCol="0" fromWordArt="0" anchor="t" anchorCtr="0" forceAA="0" compatLnSpc="1">
+                        <a:prstTxWarp prst="textNoShape">
+                          <a:avLst/>
+                        </a:prstTxWarp>
+                        <a:noAutofit/>
+                      </wps:bodyPr>
+                    </wps:wsp>
+                  </a:graphicData>
+                </a:graphic>
+                <wp14:sizeRelH relativeFrom="margin">
+                  <wp14:pctWidth>0</wp14:pctWidth>
+                </wp14:sizeRelH>
+                <wp14:sizeRelV relativeFrom="margin">
+                  <wp14:pctHeight>0</wp14:pctHeight>
+                </wp14:sizeRelV>
+              </wp:anchor>
+            </w:drawing>
+          </mc:Choice>
+          <mc:Fallback>
+            <w:pict>
+              <v:shapetype w14:anchorId="53931A3D" id="_x0000_t202" coordsize="21600,21600" o:spt="202" path="m,l,21600r21600,l21600,xe">
+                <v:stroke joinstyle="miter"/>
+                <v:path gradientshapeok="t" o:connecttype="rect"/>
+              </v:shapetype>
+              <v:shape id="Text Box 9" o:spid="_x0000_s1028" type="#_x0000_t202" style="position:absolute;margin-left:247.9pt;margin-top:389.85pt;width:261.25pt;height:73.05pt;z-index:251670528;visibility:visible;mso-wrap-style:square;mso-width-percent:0;mso-height-percent:0;mso-wrap-distance-left:9pt;mso-wrap-distance-top:0;mso-wrap-distance-right:9pt;mso-wrap-distance-bottom:0;mso-position-horizontal:absolute;mso-position-horizontal-relative:text;mso-position-vertical:absolute;mso-position-vertical-relative:text;mso-width-percent:0;mso-height-percent:0;mso-width-relative:margin;mso-height-relative:margin;v-text-anchor:top" o:gfxdata="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" fillcolor="white [3201]" strokecolor="#ed7d31 [3205]" strokeweight="1pt">
+                <v:textbox>
+                  <w:txbxContent>
+                    <w:p>
+                      <w:r>
+                        <w:t>Heading is displayed for the user to see clearly, which helps with readability and accessibility, as the colours are not bright or too dark for the user to see.</w:t>
+                      </w:r>
+                    </w:p>
+                  </w:txbxContent>
+                </v:textbox>
+              </v:shape>
+            </w:pict>
+          </mc:Fallback>
+        </mc:AlternateContent>
+      </w:r>
+      <w:r>
+        <w:rPr>
+          <w:noProof/>
+        </w:rPr>
+        <mc:AlternateContent>
+          <mc:Choice Requires="wps">
+            <w:drawing>
+              <wp:anchor distT="0" distB="0" distL="114300" distR="114300" simplePos="0" relativeHeight="251666432" behindDoc="0" locked="0" layoutInCell="1" allowOverlap="1" wp14:anchorId="1847A93B" wp14:editId="4753C393">
+                <wp:simplePos x="0" y="0"/>
+                <wp:positionH relativeFrom="column">
+                  <wp:posOffset>-404949</wp:posOffset>
+                </wp:positionH>
+                <wp:positionV relativeFrom="paragraph">
+                  <wp:posOffset>5068389</wp:posOffset>
+                </wp:positionV>
+                <wp:extent cx="3396343" cy="1123405"/>
+                <wp:effectExtent l="0" t="0" r="7620" b="6985"/>
+                <wp:wrapNone/>
+                <wp:docPr id="7" name="Text Box 7"/>
+                <wp:cNvGraphicFramePr/>
+                <a:graphic xmlns:a="http://schemas.openxmlformats.org/drawingml/2006/main">
+                  <a:graphicData uri="http://schemas.microsoft.com/office/word/2010/wordprocessingShape">
+                    <wps:wsp>
+                      <wps:cNvSpPr txBox="1"/>
+                      <wps:spPr>
+                        <a:xfrm>
+                          <a:off x="0" y="0"/>
+                          <a:ext cx="3396343" cy="1123405"/>
+                        </a:xfrm>
+                        <a:prstGeom prst="rect">
+                          <a:avLst/>
+                        </a:prstGeom>
+                        <a:ln/>
+                      </wps:spPr>
+                      <wps:style>
+                        <a:lnRef idx="2">
+                          <a:schemeClr val="accent2"/>
+                        </a:lnRef>
+                        <a:fillRef idx="1">
+                          <a:schemeClr val="lt1"/>
+                        </a:fillRef>
+                        <a:effectRef idx="0">
+                          <a:schemeClr val="accent2"/>
+                        </a:effectRef>
+                        <a:fontRef idx="minor">
+                          <a:schemeClr val="dk1"/>
+                        </a:fontRef>
+                      </wps:style>
+                      <wps:txbx>
+                        <w:txbxContent>
+                          <w:p>
+                            <w:r>
+                              <w:t>Information displayed on the about us page for the user to read. The p</w:t>
+                            </w:r>
+                            <w:r>
+                              <w:t xml:space="preserve">urpose of this page is to allow users to have a better understanding of what </w:t>
+                            </w:r>
+                            <w:proofErr w:type="spellStart"/>
+                            <w:r>
+                              <w:t>RefugEAP</w:t>
+                            </w:r>
+                            <w:proofErr w:type="spellEnd"/>
+                            <w:r>
+                              <w:t xml:space="preserve"> stands for. There is more information displayed below this, which the user scrolls down to for them to see. </w:t>
+                            </w:r>
+                          </w:p>
+                        </w:txbxContent>
+                      </wps:txbx>
+                      <wps:bodyPr rot="0" spcFirstLastPara="0" vertOverflow="overflow" horzOverflow="overflow" vert="horz" wrap="square" lIns="91440" tIns="45720" rIns="91440" bIns="45720" numCol="1" spcCol="0" rtlCol="0" fromWordArt="0" anchor="t" anchorCtr="0" forceAA="0" compatLnSpc="1">
+                        <a:prstTxWarp prst="textNoShape">
+                          <a:avLst/>
+                        </a:prstTxWarp>
+                        <a:noAutofit/>
+                      </wps:bodyPr>
+                    </wps:wsp>
+                  </a:graphicData>
+                </a:graphic>
+                <wp14:sizeRelH relativeFrom="margin">
+                  <wp14:pctWidth>0</wp14:pctWidth>
+                </wp14:sizeRelH>
+                <wp14:sizeRelV relativeFrom="margin">
+                  <wp14:pctHeight>0</wp14:pctHeight>
+                </wp14:sizeRelV>
+              </wp:anchor>
+            </w:drawing>
+          </mc:Choice>
+          <mc:Fallback>
+            <w:pict>
+              <v:shape w14:anchorId="1847A93B" id="Text Box 7" o:spid="_x0000_s1029" type="#_x0000_t202" style="position:absolute;margin-left:-31.9pt;margin-top:399.1pt;width:267.45pt;height:88.45pt;z-index:251666432;visibility:visible;mso-wrap-style:square;mso-width-percent:0;mso-height-percent:0;mso-wrap-distance-left:9pt;mso-wrap-distance-top:0;mso-wrap-distance-right:9pt;mso-wrap-distance-bottom:0;mso-position-horizontal:absolute;mso-position-horizontal-relative:text;mso-position-vertical:absolute;mso-position-vertical-relative:text;mso-width-percent:0;mso-height-percent:0;mso-width-relative:margin;mso-height-relative:margin;v-text-anchor:top" o:gfxdata="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" fillcolor="white [3201]" strokecolor="#ed7d31 [3205]" strokeweight="1pt">
+                <v:textbox>
+                  <w:txbxContent>
+                    <w:p>
+                      <w:r>
+                        <w:t>Information displayed on the about us page for the user to read. The p</w:t>
+                      </w:r>
+                      <w:r>
+                        <w:t xml:space="preserve">urpose of this page is to allow users to have a better understanding of what </w:t>
+                      </w:r>
+                      <w:proofErr w:type="spellStart"/>
+                      <w:r>
+                        <w:t>RefugEAP</w:t>
+                      </w:r>
+                      <w:proofErr w:type="spellEnd"/>
+                      <w:r>
+                        <w:t xml:space="preserve"> stands for. There is more information displayed below this, which the user scrolls down to for them to see. </w:t>
+                      </w:r>
+                    </w:p>
+                  </w:txbxContent>
+                </v:textbox>
+              </v:shape>
+            </w:pict>
+          </mc:Fallback>
+        </mc:AlternateContent>
+      </w:r>
+      <w:r>
+        <w:t>About us Page:</w:t>
+      </w:r>
+      <w:r>
+        <w:rPr>
+          <w:noProof/>
+        </w:rPr>
+        <w:t xml:space="preserve"> </w:t>
+      </w:r>
+      <w:r>
+        <w:rPr>
+          <w:noProof/>
+        </w:rPr>
+        <w:drawing>
+          <wp:anchor distT="0" distB="0" distL="114300" distR="114300" simplePos="0" relativeHeight="251664384" behindDoc="0" locked="0" layoutInCell="1" allowOverlap="1" wp14:anchorId="423868DA" wp14:editId="037CAD77">
+            <wp:simplePos x="0" y="0"/>
+            <wp:positionH relativeFrom="column">
+              <wp:posOffset>-914400</wp:posOffset>
+            </wp:positionH>
+            <wp:positionV relativeFrom="paragraph">
+              <wp:posOffset>391886</wp:posOffset>
+            </wp:positionV>
+            <wp:extent cx="7304298" cy="3958046"/>
+            <wp:effectExtent l="0" t="0" r="0" b="4445"/>
+            <wp:wrapSquare wrapText="bothSides"/>
+            <wp:docPr id="5" name="Picture 5" descr="Graphical user interface, text, application, email&#10;&#10;Description automatically generated"/>
+            <wp:cNvGraphicFramePr>
+              <a:graphicFrameLocks xmlns:a="http://schemas.openxmlformats.org/drawingml/2006/main" noChangeAspect="1"/>
+            </wp:cNvGraphicFramePr>
+            <a:graphic xmlns:a="http://schemas.openxmlformats.org/drawingml/2006/main">
+              <a:graphicData uri="http://schemas.openxmlformats.org/drawingml/2006/picture">
+                <pic:pic xmlns:pic="http://schemas.openxmlformats.org/drawingml/2006/picture">
+                  <pic:nvPicPr>
+                    <pic:cNvPr id="5" name="Picture 5" descr="Graphical user interface, text, application, email&#10;&#10;Description automatically generated"/>
+                    <pic:cNvPicPr/>
+                  </pic:nvPicPr>
+                  <pic:blipFill>
+                    <a:blip r:embed="rId7" cstate="print">
+                      <a:extLst>
+                        <a:ext uri="{28A0092B-C50C-407E-A947-70E740481C1C}">
+                          <a14:useLocalDpi xmlns:a14="http://schemas.microsoft.com/office/drawing/2010/main" val="0"/>
+                        </a:ext>
+                      </a:extLst>
+                    </a:blip>
+                    <a:stretch>
+                      <a:fillRect/>
+                    </a:stretch>
+                  </pic:blipFill>
+                  <pic:spPr>
+                    <a:xfrm>
+                      <a:off x="0" y="0"/>
+                      <a:ext cx="7304298" cy="3958046"/>
+                    </a:xfrm>
+                    <a:prstGeom prst="rect">
+                      <a:avLst/>
+                    </a:prstGeom>
+                  </pic:spPr>
+                </pic:pic>
+              </a:graphicData>
+            </a:graphic>
+            <wp14:sizeRelH relativeFrom="page">
+              <wp14:pctWidth>0</wp14:pctWidth>
+            </wp14:sizeRelH>
+            <wp14:sizeRelV relativeFrom="page">
+              <wp14:pctHeight>0</wp14:pctHeight>
+            </wp14:sizeRelV>
+          </wp:anchor>
+        </w:drawing>
+      </w:r>
+      <w:r>
+        <w:rPr>
+          <w:noProof/>
+        </w:rPr>
+        <mc:AlternateContent>
+          <mc:Choice Requires="wps">
+            <w:drawing>
+              <wp:anchor distT="0" distB="0" distL="114300" distR="114300" simplePos="0" relativeHeight="251665408" behindDoc="0" locked="0" layoutInCell="1" allowOverlap="1" wp14:anchorId="1CF5F824" wp14:editId="351E443C">
+                <wp:simplePos x="0" y="0"/>
+                <wp:positionH relativeFrom="column">
+                  <wp:posOffset>195761</wp:posOffset>
+                </wp:positionH>
+                <wp:positionV relativeFrom="paragraph">
+                  <wp:posOffset>3486695</wp:posOffset>
+                </wp:positionV>
+                <wp:extent cx="195943" cy="1841863"/>
+                <wp:effectExtent l="0" t="12700" r="45720" b="12700"/>
+                <wp:wrapNone/>
+                <wp:docPr id="6" name="Straight Arrow Connector 6"/>
+                <wp:cNvGraphicFramePr/>
+                <a:graphic xmlns:a="http://schemas.openxmlformats.org/drawingml/2006/main">
+                  <a:graphicData uri="http://schemas.microsoft.com/office/word/2010/wordprocessingShape">
+                    <wps:wsp>
+                      <wps:cNvCnPr/>
+                      <wps:spPr>
+                        <a:xfrm flipV="1">
+                          <a:off x="0" y="0"/>
+                          <a:ext cx="195943" cy="1841863"/>
+                        </a:xfrm>
+                        <a:prstGeom prst="straightConnector1">
+                          <a:avLst/>
+                        </a:prstGeom>
+                        <a:ln>
+                          <a:tailEnd type="triangle"/>
+                        </a:ln>
+                      </wps:spPr>
+                      <wps:style>
+                        <a:lnRef idx="1">
+                          <a:schemeClr val="accent1"/>
+                        </a:lnRef>
+                        <a:fillRef idx="0">
+                          <a:schemeClr val="accent1"/>
+                        </a:fillRef>
+                        <a:effectRef idx="0">
+                          <a:schemeClr val="accent1"/>
+                        </a:effectRef>
+                        <a:fontRef idx="minor">
+                          <a:schemeClr val="tx1"/>
+                        </a:fontRef>
+                      </wps:style>
+                      <wps:bodyPr/>
+                    </wps:wsp>
+                  </a:graphicData>
+                </a:graphic>
+              </wp:anchor>
+            </w:drawing>
+          </mc:Choice>
+          <mc:Fallback>
+            <w:pict>
+              <v:shape w14:anchorId="6F9B8DF4" id="Straight Arrow Connector 6" o:spid="_x0000_s1026" type="#_x0000_t32" style="position:absolute;margin-left:15.4pt;margin-top:274.55pt;width:15.45pt;height:145.05pt;flip:y;z-index:251665408;visibility:visible;mso-wrap-style:square;mso-wrap-distance-left:9pt;mso-wrap-distance-top:0;mso-wrap-distance-right:9pt;mso-wrap-distance-bottom:0;mso-position-horizontal:absolute;mso-position-horizontal-relative:text;mso-position-vertical:absolute;mso-position-vertical-relative:text" o:gfxdata="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" strokecolor="#4472c4 [3204]" strokeweight=".5pt">
+                <v:stroke endarrow="block" joinstyle="miter"/>
               </v:shape>
             </w:pict>
           </mc:Fallback>

</xml_diff>

<commit_message>
added home page to user manual
</commit_message>
<xml_diff>
--- a/User-manual.docx
+++ b/User-manual.docx
@@ -194,7 +194,7 @@
                 </v:handles>
                 <o:callout v:ext="edit" type="oneSegment" on="t"/>
               </v:shapetype>
-              <v:shape id="Callout: Line 2" o:spid="_x0000_s1026" type="#_x0000_t47" style="position:absolute;margin-left:382.15pt;margin-top:114.8pt;width:132.6pt;height:129.3pt;z-index:-251657216;visibility:visible;mso-wrap-style:square;mso-height-percent:0;mso-wrap-distance-left:9pt;mso-wrap-distance-top:0;mso-wrap-distance-right:9pt;mso-wrap-distance-bottom:0;mso-position-horizontal:absolute;mso-position-horizontal-relative:text;mso-position-vertical:absolute;mso-position-vertical-relative:text;mso-height-percent:0;mso-height-relative:margin;v-text-anchor:middle" o:gfxdata="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" adj="-16566,-4370,57,10455" filled="f" strokecolor="red" strokeweight="1pt">
+              <v:shape id="Callout: Line 2" o:spid="_x0000_s1026" type="#_x0000_t47" style="position:absolute;margin-left:382.15pt;margin-top:114.8pt;width:132.6pt;height:129.3pt;z-index:-251657216;visibility:visible;mso-wrap-style:square;mso-height-percent:0;mso-wrap-distance-left:9pt;mso-wrap-distance-top:0;mso-wrap-distance-right:9pt;mso-wrap-distance-bottom:0;mso-position-horizontal:absolute;mso-position-horizontal-relative:text;mso-position-vertical:absolute;mso-position-vertical-relative:text;mso-height-percent:0;mso-height-relative:margin;v-text-anchor:middle" o:gfxdata="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" adj="-16566,-4370,57,10455" filled="f" strokecolor="red" strokeweight="1pt">
                 <v:textbox>
                   <w:txbxContent>
                     <w:p>
@@ -325,6 +325,451 @@
       <w:pPr>
         <w:pStyle w:val="Heading2"/>
       </w:pPr>
+    </w:p>
+    <w:p>
+      <w:pPr>
+        <w:pStyle w:val="Heading2"/>
+      </w:pPr>
+      <w:r>
+        <w:t>Home page links:</w:t>
+      </w:r>
+    </w:p>
+    <w:p>
+      <w:pPr>
+        <w:pStyle w:val="Heading2"/>
+      </w:pPr>
+      <w:r>
+        <w:drawing>
+          <wp:anchor distT="0" distB="0" distL="114300" distR="114300" simplePos="0" relativeHeight="251657215" behindDoc="0" locked="0" layoutInCell="1" allowOverlap="1" wp14:anchorId="389EEA2F" wp14:editId="6A45C3F5">
+            <wp:simplePos x="0" y="0"/>
+            <wp:positionH relativeFrom="margin">
+              <wp:posOffset>0</wp:posOffset>
+            </wp:positionH>
+            <wp:positionV relativeFrom="margin">
+              <wp:posOffset>628650</wp:posOffset>
+            </wp:positionV>
+            <wp:extent cx="2603500" cy="1077443"/>
+            <wp:effectExtent l="0" t="0" r="6350" b="8890"/>
+            <wp:wrapSquare wrapText="bothSides"/>
+            <wp:docPr id="10" name="Picture 10" descr="Graphical user interface, text&#10;&#10;Description automatically generated"/>
+            <wp:cNvGraphicFramePr>
+              <a:graphicFrameLocks xmlns:a="http://schemas.openxmlformats.org/drawingml/2006/main" noChangeAspect="1"/>
+            </wp:cNvGraphicFramePr>
+            <a:graphic xmlns:a="http://schemas.openxmlformats.org/drawingml/2006/main">
+              <a:graphicData uri="http://schemas.openxmlformats.org/drawingml/2006/picture">
+                <pic:pic xmlns:pic="http://schemas.openxmlformats.org/drawingml/2006/picture">
+                  <pic:nvPicPr>
+                    <pic:cNvPr id="10" name="Picture 10" descr="Graphical user interface, text&#10;&#10;Description automatically generated"/>
+                    <pic:cNvPicPr/>
+                  </pic:nvPicPr>
+                  <pic:blipFill>
+                    <a:blip r:embed="rId6" cstate="print">
+                      <a:extLst>
+                        <a:ext uri="{28A0092B-C50C-407E-A947-70E740481C1C}">
+                          <a14:useLocalDpi xmlns:a14="http://schemas.microsoft.com/office/drawing/2010/main" val="0"/>
+                        </a:ext>
+                      </a:extLst>
+                    </a:blip>
+                    <a:stretch>
+                      <a:fillRect/>
+                    </a:stretch>
+                  </pic:blipFill>
+                  <pic:spPr>
+                    <a:xfrm>
+                      <a:off x="0" y="0"/>
+                      <a:ext cx="2603500" cy="1077443"/>
+                    </a:xfrm>
+                    <a:prstGeom prst="rect">
+                      <a:avLst/>
+                    </a:prstGeom>
+                  </pic:spPr>
+                </pic:pic>
+              </a:graphicData>
+            </a:graphic>
+          </wp:anchor>
+        </w:drawing>
+      </w:r>
+    </w:p>
+    <w:p>
+      <w:pPr>
+        <w:pStyle w:val="Heading2"/>
+      </w:pPr>
+      <w:r>
+        <w:rPr>
+          <w:noProof/>
+        </w:rPr>
+        <mc:AlternateContent>
+          <mc:Choice Requires="wps">
+            <w:drawing>
+              <wp:anchor distT="0" distB="0" distL="114300" distR="114300" simplePos="0" relativeHeight="251674624" behindDoc="1" locked="0" layoutInCell="1" allowOverlap="1" wp14:anchorId="2785140E" wp14:editId="1F8348AE">
+                <wp:simplePos x="0" y="0"/>
+                <wp:positionH relativeFrom="column">
+                  <wp:posOffset>3263900</wp:posOffset>
+                </wp:positionH>
+                <wp:positionV relativeFrom="paragraph">
+                  <wp:posOffset>1620520</wp:posOffset>
+                </wp:positionV>
+                <wp:extent cx="2674620" cy="755650"/>
+                <wp:effectExtent l="1581150" t="0" r="11430" b="25400"/>
+                <wp:wrapTight wrapText="bothSides">
+                  <wp:wrapPolygon edited="0">
+                    <wp:start x="-308" y="0"/>
+                    <wp:lineTo x="-308" y="8713"/>
+                    <wp:lineTo x="-9538" y="17425"/>
+                    <wp:lineTo x="-12769" y="21237"/>
+                    <wp:lineTo x="-308" y="21782"/>
+                    <wp:lineTo x="21538" y="21782"/>
+                    <wp:lineTo x="21538" y="0"/>
+                    <wp:lineTo x="-308" y="0"/>
+                  </wp:wrapPolygon>
+                </wp:wrapTight>
+                <wp:docPr id="13" name="Callout: Line 13"/>
+                <wp:cNvGraphicFramePr/>
+                <a:graphic xmlns:a="http://schemas.openxmlformats.org/drawingml/2006/main">
+                  <a:graphicData uri="http://schemas.microsoft.com/office/word/2010/wordprocessingShape">
+                    <wps:wsp>
+                      <wps:cNvSpPr/>
+                      <wps:spPr>
+                        <a:xfrm>
+                          <a:off x="0" y="0"/>
+                          <a:ext cx="2674620" cy="755650"/>
+                        </a:xfrm>
+                        <a:prstGeom prst="borderCallout1">
+                          <a:avLst>
+                            <a:gd name="adj1" fmla="val 50644"/>
+                            <a:gd name="adj2" fmla="val 221"/>
+                            <a:gd name="adj3" fmla="val 93301"/>
+                            <a:gd name="adj4" fmla="val -58919"/>
+                          </a:avLst>
+                        </a:prstGeom>
+                        <a:noFill/>
+                        <a:ln>
+                          <a:solidFill>
+                            <a:srgbClr val="FF0000"/>
+                          </a:solidFill>
+                        </a:ln>
+                      </wps:spPr>
+                      <wps:style>
+                        <a:lnRef idx="2">
+                          <a:schemeClr val="accent1">
+                            <a:shade val="50000"/>
+                          </a:schemeClr>
+                        </a:lnRef>
+                        <a:fillRef idx="1">
+                          <a:schemeClr val="accent1"/>
+                        </a:fillRef>
+                        <a:effectRef idx="0">
+                          <a:schemeClr val="accent1"/>
+                        </a:effectRef>
+                        <a:fontRef idx="minor">
+                          <a:schemeClr val="lt1"/>
+                        </a:fontRef>
+                      </wps:style>
+                      <wps:txbx>
+                        <w:txbxContent>
+                          <w:p>
+                            <w:pPr>
+                              <w:rPr>
+                                <w:color w:val="000000" w:themeColor="text1"/>
+                              </w:rPr>
+                            </w:pPr>
+                            <w:r>
+                              <w:rPr>
+                                <w:color w:val="000000" w:themeColor="text1"/>
+                              </w:rPr>
+                              <w:t xml:space="preserve">Link to </w:t>
+                            </w:r>
+                            <w:r>
+                              <w:rPr>
+                                <w:color w:val="000000" w:themeColor="text1"/>
+                              </w:rPr>
+                              <w:t xml:space="preserve">English provisions, specifically to </w:t>
+                            </w:r>
+                            <w:r>
+                              <w:rPr>
+                                <w:color w:val="000000" w:themeColor="text1"/>
+                              </w:rPr>
+                              <w:t>https://www.displacedstudent.org.uk/</w:t>
+                            </w:r>
+                          </w:p>
+                        </w:txbxContent>
+                      </wps:txbx>
+                      <wps:bodyPr rot="0" spcFirstLastPara="0" vertOverflow="overflow" horzOverflow="overflow" vert="horz" wrap="square" lIns="91440" tIns="45720" rIns="91440" bIns="45720" numCol="1" spcCol="0" rtlCol="0" fromWordArt="0" anchor="ctr" anchorCtr="0" forceAA="0" compatLnSpc="1">
+                        <a:prstTxWarp prst="textNoShape">
+                          <a:avLst/>
+                        </a:prstTxWarp>
+                        <a:noAutofit/>
+                      </wps:bodyPr>
+                    </wps:wsp>
+                  </a:graphicData>
+                </a:graphic>
+                <wp14:sizeRelH relativeFrom="margin">
+                  <wp14:pctWidth>0</wp14:pctWidth>
+                </wp14:sizeRelH>
+                <wp14:sizeRelV relativeFrom="margin">
+                  <wp14:pctHeight>0</wp14:pctHeight>
+                </wp14:sizeRelV>
+              </wp:anchor>
+            </w:drawing>
+          </mc:Choice>
+          <mc:Fallback>
+            <w:pict>
+              <v:shape w14:anchorId="2785140E" id="Callout: Line 13" o:spid="_x0000_s1027" type="#_x0000_t47" style="position:absolute;margin-left:257pt;margin-top:127.6pt;width:210.6pt;height:59.5pt;z-index:-251641856;visibility:visible;mso-wrap-style:square;mso-width-percent:0;mso-height-percent:0;mso-wrap-distance-left:9pt;mso-wrap-distance-top:0;mso-wrap-distance-right:9pt;mso-wrap-distance-bottom:0;mso-position-horizontal:absolute;mso-position-horizontal-relative:text;mso-position-vertical:absolute;mso-position-vertical-relative:text;mso-width-percent:0;mso-height-percent:0;mso-width-relative:margin;mso-height-relative:margin;v-text-anchor:middle" o:gfxdata="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" adj="-12727,20153,48,10939" filled="f" strokecolor="red" strokeweight="1pt">
+                <v:textbox>
+                  <w:txbxContent>
+                    <w:p>
+                      <w:pPr>
+                        <w:rPr>
+                          <w:color w:val="000000" w:themeColor="text1"/>
+                        </w:rPr>
+                      </w:pPr>
+                      <w:r>
+                        <w:rPr>
+                          <w:color w:val="000000" w:themeColor="text1"/>
+                        </w:rPr>
+                        <w:t xml:space="preserve">Link to </w:t>
+                      </w:r>
+                      <w:r>
+                        <w:rPr>
+                          <w:color w:val="000000" w:themeColor="text1"/>
+                        </w:rPr>
+                        <w:t xml:space="preserve">English provisions, specifically to </w:t>
+                      </w:r>
+                      <w:r>
+                        <w:rPr>
+                          <w:color w:val="000000" w:themeColor="text1"/>
+                        </w:rPr>
+                        <w:t>https://www.displacedstudent.org.uk/</w:t>
+                      </w:r>
+                    </w:p>
+                  </w:txbxContent>
+                </v:textbox>
+                <o:callout v:ext="edit" minusy="t"/>
+                <w10:wrap type="tight"/>
+              </v:shape>
+            </w:pict>
+          </mc:Fallback>
+        </mc:AlternateContent>
+      </w:r>
+      <w:r>
+        <w:drawing>
+          <wp:anchor distT="0" distB="0" distL="114300" distR="114300" simplePos="0" relativeHeight="251656190" behindDoc="0" locked="0" layoutInCell="1" allowOverlap="1" wp14:anchorId="58D41CB7" wp14:editId="3D163924">
+            <wp:simplePos x="0" y="0"/>
+            <wp:positionH relativeFrom="margin">
+              <wp:posOffset>122555</wp:posOffset>
+            </wp:positionH>
+            <wp:positionV relativeFrom="margin">
+              <wp:posOffset>2012950</wp:posOffset>
+            </wp:positionV>
+            <wp:extent cx="2324100" cy="1154577"/>
+            <wp:effectExtent l="0" t="0" r="0" b="7620"/>
+            <wp:wrapSquare wrapText="bothSides"/>
+            <wp:docPr id="12" name="Picture 12" descr="Graphical user interface, text, application&#10;&#10;Description automatically generated"/>
+            <wp:cNvGraphicFramePr>
+              <a:graphicFrameLocks xmlns:a="http://schemas.openxmlformats.org/drawingml/2006/main" noChangeAspect="1"/>
+            </wp:cNvGraphicFramePr>
+            <a:graphic xmlns:a="http://schemas.openxmlformats.org/drawingml/2006/main">
+              <a:graphicData uri="http://schemas.openxmlformats.org/drawingml/2006/picture">
+                <pic:pic xmlns:pic="http://schemas.openxmlformats.org/drawingml/2006/picture">
+                  <pic:nvPicPr>
+                    <pic:cNvPr id="12" name="Picture 12" descr="Graphical user interface, text, application&#10;&#10;Description automatically generated"/>
+                    <pic:cNvPicPr/>
+                  </pic:nvPicPr>
+                  <pic:blipFill>
+                    <a:blip r:embed="rId7" cstate="print">
+                      <a:extLst>
+                        <a:ext uri="{28A0092B-C50C-407E-A947-70E740481C1C}">
+                          <a14:useLocalDpi xmlns:a14="http://schemas.microsoft.com/office/drawing/2010/main" val="0"/>
+                        </a:ext>
+                      </a:extLst>
+                    </a:blip>
+                    <a:stretch>
+                      <a:fillRect/>
+                    </a:stretch>
+                  </pic:blipFill>
+                  <pic:spPr>
+                    <a:xfrm>
+                      <a:off x="0" y="0"/>
+                      <a:ext cx="2324100" cy="1154577"/>
+                    </a:xfrm>
+                    <a:prstGeom prst="rect">
+                      <a:avLst/>
+                    </a:prstGeom>
+                  </pic:spPr>
+                </pic:pic>
+              </a:graphicData>
+            </a:graphic>
+          </wp:anchor>
+        </w:drawing>
+      </w:r>
+      <w:r>
+        <w:rPr>
+          <w:noProof/>
+        </w:rPr>
+        <mc:AlternateContent>
+          <mc:Choice Requires="wps">
+            <w:drawing>
+              <wp:anchor distT="0" distB="0" distL="114300" distR="114300" simplePos="0" relativeHeight="251672576" behindDoc="1" locked="0" layoutInCell="1" allowOverlap="1" wp14:anchorId="466A9800" wp14:editId="0F1E380D">
+                <wp:simplePos x="0" y="0"/>
+                <wp:positionH relativeFrom="column">
+                  <wp:posOffset>3498850</wp:posOffset>
+                </wp:positionH>
+                <wp:positionV relativeFrom="paragraph">
+                  <wp:posOffset>166370</wp:posOffset>
+                </wp:positionV>
+                <wp:extent cx="1684020" cy="635000"/>
+                <wp:effectExtent l="1866900" t="0" r="11430" b="31750"/>
+                <wp:wrapTight wrapText="bothSides">
+                  <wp:wrapPolygon edited="0">
+                    <wp:start x="-489" y="0"/>
+                    <wp:lineTo x="-1466" y="10368"/>
+                    <wp:lineTo x="-2688" y="10368"/>
+                    <wp:lineTo x="-23946" y="20736"/>
+                    <wp:lineTo x="-23946" y="22032"/>
+                    <wp:lineTo x="-21991" y="22032"/>
+                    <wp:lineTo x="-10995" y="22032"/>
+                    <wp:lineTo x="21502" y="21384"/>
+                    <wp:lineTo x="21502" y="0"/>
+                    <wp:lineTo x="-489" y="0"/>
+                  </wp:wrapPolygon>
+                </wp:wrapTight>
+                <wp:docPr id="11" name="Callout: Line 11"/>
+                <wp:cNvGraphicFramePr/>
+                <a:graphic xmlns:a="http://schemas.openxmlformats.org/drawingml/2006/main">
+                  <a:graphicData uri="http://schemas.microsoft.com/office/word/2010/wordprocessingShape">
+                    <wps:wsp>
+                      <wps:cNvSpPr/>
+                      <wps:spPr>
+                        <a:xfrm>
+                          <a:off x="0" y="0"/>
+                          <a:ext cx="1684020" cy="635000"/>
+                        </a:xfrm>
+                        <a:prstGeom prst="borderCallout1">
+                          <a:avLst>
+                            <a:gd name="adj1" fmla="val 48405"/>
+                            <a:gd name="adj2" fmla="val 264"/>
+                            <a:gd name="adj3" fmla="val 102574"/>
+                            <a:gd name="adj4" fmla="val -110252"/>
+                          </a:avLst>
+                        </a:prstGeom>
+                        <a:noFill/>
+                        <a:ln>
+                          <a:solidFill>
+                            <a:srgbClr val="FF0000"/>
+                          </a:solidFill>
+                        </a:ln>
+                      </wps:spPr>
+                      <wps:style>
+                        <a:lnRef idx="2">
+                          <a:schemeClr val="accent1">
+                            <a:shade val="50000"/>
+                          </a:schemeClr>
+                        </a:lnRef>
+                        <a:fillRef idx="1">
+                          <a:schemeClr val="accent1"/>
+                        </a:fillRef>
+                        <a:effectRef idx="0">
+                          <a:schemeClr val="accent1"/>
+                        </a:effectRef>
+                        <a:fontRef idx="minor">
+                          <a:schemeClr val="lt1"/>
+                        </a:fontRef>
+                      </wps:style>
+                      <wps:txbx>
+                        <w:txbxContent>
+                          <w:p>
+                            <w:pPr>
+                              <w:rPr>
+                                <w:color w:val="000000" w:themeColor="text1"/>
+                              </w:rPr>
+                            </w:pPr>
+                            <w:r>
+                              <w:rPr>
+                                <w:color w:val="000000" w:themeColor="text1"/>
+                              </w:rPr>
+                              <w:t xml:space="preserve">Link to the </w:t>
+                            </w:r>
+                            <w:proofErr w:type="spellStart"/>
+                            <w:r>
+                              <w:rPr>
+                                <w:color w:val="000000" w:themeColor="text1"/>
+                              </w:rPr>
+                              <w:t>RefugEAP</w:t>
+                            </w:r>
+                            <w:proofErr w:type="spellEnd"/>
+                            <w:r>
+                              <w:rPr>
+                                <w:color w:val="000000" w:themeColor="text1"/>
+                              </w:rPr>
+                              <w:t xml:space="preserve"> program page</w:t>
+                            </w:r>
+                          </w:p>
+                        </w:txbxContent>
+                      </wps:txbx>
+                      <wps:bodyPr rot="0" spcFirstLastPara="0" vertOverflow="overflow" horzOverflow="overflow" vert="horz" wrap="square" lIns="91440" tIns="45720" rIns="91440" bIns="45720" numCol="1" spcCol="0" rtlCol="0" fromWordArt="0" anchor="ctr" anchorCtr="0" forceAA="0" compatLnSpc="1">
+                        <a:prstTxWarp prst="textNoShape">
+                          <a:avLst/>
+                        </a:prstTxWarp>
+                        <a:noAutofit/>
+                      </wps:bodyPr>
+                    </wps:wsp>
+                  </a:graphicData>
+                </a:graphic>
+                <wp14:sizeRelV relativeFrom="margin">
+                  <wp14:pctHeight>0</wp14:pctHeight>
+                </wp14:sizeRelV>
+              </wp:anchor>
+            </w:drawing>
+          </mc:Choice>
+          <mc:Fallback>
+            <w:pict>
+              <v:shape w14:anchorId="466A9800" id="Callout: Line 11" o:spid="_x0000_s1028" type="#_x0000_t47" style="position:absolute;margin-left:275.5pt;margin-top:13.1pt;width:132.6pt;height:50pt;z-index:-251643904;visibility:visible;mso-wrap-style:square;mso-height-percent:0;mso-wrap-distance-left:9pt;mso-wrap-distance-top:0;mso-wrap-distance-right:9pt;mso-wrap-distance-bottom:0;mso-position-horizontal:absolute;mso-position-horizontal-relative:text;mso-position-vertical:absolute;mso-position-vertical-relative:text;mso-height-percent:0;mso-height-relative:margin;v-text-anchor:middle" o:gfxdata="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" adj="-23814,22156,57,10455" filled="f" strokecolor="red" strokeweight="1pt">
+                <v:textbox>
+                  <w:txbxContent>
+                    <w:p>
+                      <w:pPr>
+                        <w:rPr>
+                          <w:color w:val="000000" w:themeColor="text1"/>
+                        </w:rPr>
+                      </w:pPr>
+                      <w:r>
+                        <w:rPr>
+                          <w:color w:val="000000" w:themeColor="text1"/>
+                        </w:rPr>
+                        <w:t xml:space="preserve">Link to the </w:t>
+                      </w:r>
+                      <w:proofErr w:type="spellStart"/>
+                      <w:r>
+                        <w:rPr>
+                          <w:color w:val="000000" w:themeColor="text1"/>
+                        </w:rPr>
+                        <w:t>RefugEAP</w:t>
+                      </w:r>
+                      <w:proofErr w:type="spellEnd"/>
+                      <w:r>
+                        <w:rPr>
+                          <w:color w:val="000000" w:themeColor="text1"/>
+                        </w:rPr>
+                        <w:t xml:space="preserve"> program page</w:t>
+                      </w:r>
+                    </w:p>
+                  </w:txbxContent>
+                </v:textbox>
+                <o:callout v:ext="edit" minusy="t"/>
+                <w10:wrap type="tight"/>
+              </v:shape>
+            </w:pict>
+          </mc:Fallback>
+        </mc:AlternateContent>
+      </w:r>
+      <w:r>
+        <w:br w:type="page"/>
+      </w:r>
+    </w:p>
+    <w:p>
+      <w:pPr>
+        <w:pStyle w:val="Heading2"/>
+      </w:pPr>
       <w:r>
         <w:lastRenderedPageBreak/>
         <w:t>Social media integration through Twitter:</w:t>
@@ -359,7 +804,7 @@
                     <pic:cNvPicPr/>
                   </pic:nvPicPr>
                   <pic:blipFill>
-                    <a:blip r:embed="rId6" cstate="print">
+                    <a:blip r:embed="rId8" cstate="print">
                       <a:extLst>
                         <a:ext uri="{28A0092B-C50C-407E-A947-70E740481C1C}">
                           <a14:useLocalDpi xmlns:a14="http://schemas.microsoft.com/office/drawing/2010/main" val="0"/>
@@ -542,7 +987,7 @@
           </mc:Choice>
           <mc:Fallback>
             <w:pict>
-              <v:shape w14:anchorId="75AF7F0E" id="Callout: Line 4" o:spid="_x0000_s1027" type="#_x0000_t47" style="position:absolute;margin-left:166.5pt;margin-top:205.9pt;width:269.6pt;height:169pt;z-index:-251655168;visibility:visible;mso-wrap-style:square;mso-width-percent:0;mso-height-percent:0;mso-wrap-distance-left:9pt;mso-wrap-distance-top:0;mso-wrap-distance-right:9pt;mso-wrap-distance-bottom:0;mso-position-horizontal:absolute;mso-position-horizontal-relative:text;mso-position-vertical:absolute;mso-position-vertical-relative:text;mso-width-percent:0;mso-height-percent:0;mso-width-relative:margin;mso-height-relative:margin;v-text-anchor:middle" o:gfxdata="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" adj="10475,-10974,10753,-25" filled="f" strokecolor="red" strokeweight="1pt">
+              <v:shape w14:anchorId="75AF7F0E" id="Callout: Line 4" o:spid="_x0000_s1029" type="#_x0000_t47" style="position:absolute;margin-left:166.5pt;margin-top:205.9pt;width:269.6pt;height:169pt;z-index:-251655168;visibility:visible;mso-wrap-style:square;mso-width-percent:0;mso-height-percent:0;mso-wrap-distance-left:9pt;mso-wrap-distance-top:0;mso-wrap-distance-right:9pt;mso-wrap-distance-bottom:0;mso-position-horizontal:absolute;mso-position-horizontal-relative:text;mso-position-vertical:absolute;mso-position-vertical-relative:text;mso-width-percent:0;mso-height-percent:0;mso-width-relative:margin;mso-height-relative:margin;v-text-anchor:middle" o:gfxdata="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" adj="10475,-10974,10753,-25" filled="f" strokecolor="red" strokeweight="1pt">
                 <v:textbox>
                   <w:txbxContent>
                     <w:p>
@@ -708,7 +1153,7 @@
                 <v:path arrowok="t" fillok="f" o:connecttype="none"/>
                 <o:lock v:ext="edit" shapetype="t"/>
               </v:shapetype>
-              <v:shape id="Straight Arrow Connector 8" o:spid="_x0000_s1026" type="#_x0000_t32" style="position:absolute;margin-left:259.1pt;margin-top:107.95pt;width:101.9pt;height:281.9pt;flip:x y;z-index:251668480;visibility:visible;mso-wrap-style:square;mso-width-percent:0;mso-height-percent:0;mso-wrap-distance-left:9pt;mso-wrap-distance-top:0;mso-wrap-distance-right:9pt;mso-wrap-distance-bottom:0;mso-position-horizontal:absolute;mso-position-horizontal-relative:text;mso-position-vertical:absolute;mso-position-vertical-relative:text;mso-width-percent:0;mso-height-percent:0;mso-width-relative:margin;mso-height-relative:margin" o:gfxdata="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" strokecolor="#4472c4 [3204]" strokeweight=".5pt">
+              <v:shape id="Straight Arrow Connector 8" o:spid="_x0000_s1026" type="#_x0000_t32" style="position:absolute;margin-left:259.1pt;margin-top:107.95pt;width:101.9pt;height:281.9pt;flip:x y;z-index:251668480;visibility:visible;mso-wrap-style:square;mso-width-percent:0;mso-height-percent:0;mso-wrap-distance-left:9pt;mso-wrap-distance-top:0;mso-wrap-distance-right:9pt;mso-wrap-distance-bottom:0;mso-position-horizontal:absolute;mso-position-horizontal-relative:text;mso-position-vertical:absolute;mso-position-vertical-relative:text;mso-width-percent:0;mso-height-percent:0;mso-width-relative:margin;mso-height-relative:margin" o:gfxdata="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" strokecolor="#4472c4 [3204]" strokeweight=".5pt">
                 <v:stroke endarrow="block" joinstyle="miter"/>
               </v:shape>
             </w:pict>
@@ -796,7 +1241,7 @@
                 <v:stroke joinstyle="miter"/>
                 <v:path gradientshapeok="t" o:connecttype="rect"/>
               </v:shapetype>
-              <v:shape id="Text Box 9" o:spid="_x0000_s1028" type="#_x0000_t202" style="position:absolute;margin-left:247.9pt;margin-top:389.85pt;width:261.25pt;height:73.05pt;z-index:251670528;visibility:visible;mso-wrap-style:square;mso-width-percent:0;mso-height-percent:0;mso-wrap-distance-left:9pt;mso-wrap-distance-top:0;mso-wrap-distance-right:9pt;mso-wrap-distance-bottom:0;mso-position-horizontal:absolute;mso-position-horizontal-relative:text;mso-position-vertical:absolute;mso-position-vertical-relative:text;mso-width-percent:0;mso-height-percent:0;mso-width-relative:margin;mso-height-relative:margin;v-text-anchor:top" o:gfxdata="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" fillcolor="white [3201]" strokecolor="#ed7d31 [3205]" strokeweight="1pt">
+              <v:shape id="Text Box 9" o:spid="_x0000_s1030" type="#_x0000_t202" style="position:absolute;margin-left:247.9pt;margin-top:389.85pt;width:261.25pt;height:73.05pt;z-index:251670528;visibility:visible;mso-wrap-style:square;mso-width-percent:0;mso-height-percent:0;mso-wrap-distance-left:9pt;mso-wrap-distance-top:0;mso-wrap-distance-right:9pt;mso-wrap-distance-bottom:0;mso-position-horizontal:absolute;mso-position-horizontal-relative:text;mso-position-vertical:absolute;mso-position-vertical-relative:text;mso-width-percent:0;mso-height-percent:0;mso-width-relative:margin;mso-height-relative:margin;v-text-anchor:top" o:gfxdata="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" fillcolor="white [3201]" strokecolor="#ed7d31 [3205]" strokeweight="1pt">
                 <v:textbox>
                   <w:txbxContent>
                     <w:p>
@@ -899,7 +1344,7 @@
           </mc:Choice>
           <mc:Fallback>
             <w:pict>
-              <v:shape w14:anchorId="1847A93B" id="Text Box 7" o:spid="_x0000_s1029" type="#_x0000_t202" style="position:absolute;margin-left:-31.9pt;margin-top:399.1pt;width:267.45pt;height:88.45pt;z-index:251666432;visibility:visible;mso-wrap-style:square;mso-width-percent:0;mso-height-percent:0;mso-wrap-distance-left:9pt;mso-wrap-distance-top:0;mso-wrap-distance-right:9pt;mso-wrap-distance-bottom:0;mso-position-horizontal:absolute;mso-position-horizontal-relative:text;mso-position-vertical:absolute;mso-position-vertical-relative:text;mso-width-percent:0;mso-height-percent:0;mso-width-relative:margin;mso-height-relative:margin;v-text-anchor:top" o:gfxdata="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" fillcolor="white [3201]" strokecolor="#ed7d31 [3205]" strokeweight="1pt">
+              <v:shape w14:anchorId="1847A93B" id="Text Box 7" o:spid="_x0000_s1031" type="#_x0000_t202" style="position:absolute;margin-left:-31.9pt;margin-top:399.1pt;width:267.45pt;height:88.45pt;z-index:251666432;visibility:visible;mso-wrap-style:square;mso-width-percent:0;mso-height-percent:0;mso-wrap-distance-left:9pt;mso-wrap-distance-top:0;mso-wrap-distance-right:9pt;mso-wrap-distance-bottom:0;mso-position-horizontal:absolute;mso-position-horizontal-relative:text;mso-position-vertical:absolute;mso-position-vertical-relative:text;mso-width-percent:0;mso-height-percent:0;mso-width-relative:margin;mso-height-relative:margin;v-text-anchor:top" o:gfxdata="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" fillcolor="white [3201]" strokecolor="#ed7d31 [3205]" strokeweight="1pt">
                 <v:textbox>
                   <w:txbxContent>
                     <w:p>
@@ -962,7 +1407,7 @@
                     <pic:cNvPicPr/>
                   </pic:nvPicPr>
                   <pic:blipFill>
-                    <a:blip r:embed="rId7" cstate="print">
+                    <a:blip r:embed="rId9" cstate="print">
                       <a:extLst>
                         <a:ext uri="{28A0092B-C50C-407E-A947-70E740481C1C}">
                           <a14:useLocalDpi xmlns:a14="http://schemas.microsoft.com/office/drawing/2010/main" val="0"/>
@@ -1053,7 +1498,7 @@
           </mc:Choice>
           <mc:Fallback>
             <w:pict>
-              <v:shape w14:anchorId="6F9B8DF4" id="Straight Arrow Connector 6" o:spid="_x0000_s1026" type="#_x0000_t32" style="position:absolute;margin-left:15.4pt;margin-top:274.55pt;width:15.45pt;height:145.05pt;flip:y;z-index:251665408;visibility:visible;mso-wrap-style:square;mso-wrap-distance-left:9pt;mso-wrap-distance-top:0;mso-wrap-distance-right:9pt;mso-wrap-distance-bottom:0;mso-position-horizontal:absolute;mso-position-horizontal-relative:text;mso-position-vertical:absolute;mso-position-vertical-relative:text" o:gfxdata="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" strokecolor="#4472c4 [3204]" strokeweight=".5pt">
+              <v:shape w14:anchorId="6F9B8DF4" id="Straight Arrow Connector 6" o:spid="_x0000_s1026" type="#_x0000_t32" style="position:absolute;margin-left:15.4pt;margin-top:274.55pt;width:15.45pt;height:145.05pt;flip:y;z-index:251665408;visibility:visible;mso-wrap-style:square;mso-wrap-distance-left:9pt;mso-wrap-distance-top:0;mso-wrap-distance-right:9pt;mso-wrap-distance-bottom:0;mso-position-horizontal:absolute;mso-position-horizontal-relative:text;mso-position-vertical:absolute;mso-position-vertical-relative:text" o:gfxdata="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" strokecolor="#4472c4 [3204]" strokeweight=".5pt">
                 <v:stroke endarrow="block" joinstyle="miter"/>
               </v:shape>
             </w:pict>

</xml_diff>

<commit_message>
Updated and corrected USER MANUAL
</commit_message>
<xml_diff>
--- a/User-manual.docx
+++ b/User-manual.docx
@@ -308,7 +308,7 @@
                     <pic:cNvPicPr/>
                   </pic:nvPicPr>
                   <pic:blipFill rotWithShape="1">
-                    <a:blip r:embed="rId5">
+                    <a:blip r:embed="rId7">
                       <a:extLst>
                         <a:ext uri="{28A0092B-C50C-407E-A947-70E740481C1C}">
                           <a14:useLocalDpi xmlns:a14="http://schemas.microsoft.com/office/drawing/2010/main" val="0"/>
@@ -767,7 +767,7 @@
                     <pic:cNvPicPr/>
                   </pic:nvPicPr>
                   <pic:blipFill>
-                    <a:blip r:embed="rId6">
+                    <a:blip r:embed="rId8">
                       <a:extLst>
                         <a:ext uri="{28A0092B-C50C-407E-A947-70E740481C1C}">
                           <a14:useLocalDpi xmlns:a14="http://schemas.microsoft.com/office/drawing/2010/main" val="0"/>
@@ -845,7 +845,7 @@
                     <pic:cNvPicPr/>
                   </pic:nvPicPr>
                   <pic:blipFill>
-                    <a:blip r:embed="rId7" cstate="print">
+                    <a:blip r:embed="rId9" cstate="print">
                       <a:extLst>
                         <a:ext uri="{28A0092B-C50C-407E-A947-70E740481C1C}">
                           <a14:useLocalDpi xmlns:a14="http://schemas.microsoft.com/office/drawing/2010/main" val="0"/>
@@ -1315,7 +1315,7 @@
                     <pic:cNvPicPr/>
                   </pic:nvPicPr>
                   <pic:blipFill>
-                    <a:blip r:embed="rId8" cstate="print">
+                    <a:blip r:embed="rId10" cstate="print">
                       <a:extLst>
                         <a:ext uri="{28A0092B-C50C-407E-A947-70E740481C1C}">
                           <a14:useLocalDpi xmlns:a14="http://schemas.microsoft.com/office/drawing/2010/main" val="0"/>
@@ -1391,7 +1391,7 @@
                     <pic:cNvPicPr/>
                   </pic:nvPicPr>
                   <pic:blipFill>
-                    <a:blip r:embed="rId9" cstate="print">
+                    <a:blip r:embed="rId11" cstate="print">
                       <a:extLst>
                         <a:ext uri="{28A0092B-C50C-407E-A947-70E740481C1C}">
                           <a14:useLocalDpi xmlns:a14="http://schemas.microsoft.com/office/drawing/2010/main" val="0"/>
@@ -1891,7 +1891,7 @@
                     <pic:cNvPicPr/>
                   </pic:nvPicPr>
                   <pic:blipFill>
-                    <a:blip r:embed="rId10">
+                    <a:blip r:embed="rId12">
                       <a:extLst>
                         <a:ext uri="{28A0092B-C50C-407E-A947-70E740481C1C}">
                           <a14:useLocalDpi xmlns:a14="http://schemas.microsoft.com/office/drawing/2010/main" val="0"/>
@@ -2200,7 +2200,7 @@
                     <pic:cNvPicPr/>
                   </pic:nvPicPr>
                   <pic:blipFill>
-                    <a:blip r:embed="rId11" cstate="print">
+                    <a:blip r:embed="rId13" cstate="print">
                       <a:extLst>
                         <a:ext uri="{28A0092B-C50C-407E-A947-70E740481C1C}">
                           <a14:useLocalDpi xmlns:a14="http://schemas.microsoft.com/office/drawing/2010/main" val="0"/>
@@ -2901,7 +2901,7 @@
                     <pic:cNvPicPr/>
                   </pic:nvPicPr>
                   <pic:blipFill>
-                    <a:blip r:embed="rId12"/>
+                    <a:blip r:embed="rId14"/>
                     <a:stretch>
                       <a:fillRect/>
                     </a:stretch>
@@ -2953,6 +2953,89 @@
           <w:noProof/>
         </w:rPr>
         <w:lastRenderedPageBreak/>
+        <mc:AlternateContent>
+          <mc:Choice Requires="wps">
+            <w:drawing>
+              <wp:anchor distT="0" distB="0" distL="114300" distR="114300" simplePos="0" relativeHeight="251754496" behindDoc="0" locked="0" layoutInCell="1" allowOverlap="1" wp14:anchorId="43309CAA" wp14:editId="48640370">
+                <wp:simplePos x="0" y="0"/>
+                <wp:positionH relativeFrom="column">
+                  <wp:posOffset>4854102</wp:posOffset>
+                </wp:positionH>
+                <wp:positionV relativeFrom="paragraph">
+                  <wp:posOffset>136187</wp:posOffset>
+                </wp:positionV>
+                <wp:extent cx="1692613" cy="1128409"/>
+                <wp:effectExtent l="0" t="0" r="9525" b="14605"/>
+                <wp:wrapNone/>
+                <wp:docPr id="60" name="Text Box 60"/>
+                <wp:cNvGraphicFramePr/>
+                <a:graphic xmlns:a="http://schemas.openxmlformats.org/drawingml/2006/main">
+                  <a:graphicData uri="http://schemas.microsoft.com/office/word/2010/wordprocessingShape">
+                    <wps:wsp>
+                      <wps:cNvSpPr txBox="1"/>
+                      <wps:spPr>
+                        <a:xfrm>
+                          <a:off x="0" y="0"/>
+                          <a:ext cx="1692613" cy="1128409"/>
+                        </a:xfrm>
+                        <a:prstGeom prst="rect">
+                          <a:avLst/>
+                        </a:prstGeom>
+                        <a:solidFill>
+                          <a:schemeClr val="lt1"/>
+                        </a:solidFill>
+                        <a:ln w="6350">
+                          <a:solidFill>
+                            <a:prstClr val="black"/>
+                          </a:solidFill>
+                        </a:ln>
+                      </wps:spPr>
+                      <wps:txbx>
+                        <w:txbxContent>
+                          <w:p>
+                            <w:r>
+                              <w:t>Contact us page:</w:t>
+                            </w:r>
+                          </w:p>
+                        </w:txbxContent>
+                      </wps:txbx>
+                      <wps:bodyPr rot="0" spcFirstLastPara="0" vertOverflow="overflow" horzOverflow="overflow" vert="horz" wrap="square" lIns="91440" tIns="45720" rIns="91440" bIns="45720" numCol="1" spcCol="0" rtlCol="0" fromWordArt="0" anchor="t" anchorCtr="0" forceAA="0" compatLnSpc="1">
+                        <a:prstTxWarp prst="textNoShape">
+                          <a:avLst/>
+                        </a:prstTxWarp>
+                        <a:noAutofit/>
+                      </wps:bodyPr>
+                    </wps:wsp>
+                  </a:graphicData>
+                </a:graphic>
+              </wp:anchor>
+            </w:drawing>
+          </mc:Choice>
+          <mc:Fallback>
+            <w:pict>
+              <v:shapetype w14:anchorId="43309CAA" id="_x0000_t202" coordsize="21600,21600" o:spt="202" path="m,l,21600r21600,l21600,xe">
+                <v:stroke joinstyle="miter"/>
+                <v:path gradientshapeok="t" o:connecttype="rect"/>
+              </v:shapetype>
+              <v:shape id="Text Box 60" o:spid="_x0000_s1037" type="#_x0000_t202" style="position:absolute;margin-left:382.2pt;margin-top:10.7pt;width:133.3pt;height:88.85pt;z-index:251754496;visibility:visible;mso-wrap-style:square;mso-wrap-distance-left:9pt;mso-wrap-distance-top:0;mso-wrap-distance-right:9pt;mso-wrap-distance-bottom:0;mso-position-horizontal:absolute;mso-position-horizontal-relative:text;mso-position-vertical:absolute;mso-position-vertical-relative:text;v-text-anchor:top" o:gfxdata="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" fillcolor="white [3201]" strokeweight=".5pt">
+                <v:textbox>
+                  <w:txbxContent>
+                    <w:p>
+                      <w:r>
+                        <w:t>Contact us page:</w:t>
+                      </w:r>
+                    </w:p>
+                  </w:txbxContent>
+                </v:textbox>
+              </v:shape>
+            </w:pict>
+          </mc:Fallback>
+        </mc:AlternateContent>
+      </w:r>
+      <w:r>
+        <w:rPr>
+          <w:noProof/>
+        </w:rPr>
         <w:drawing>
           <wp:inline distT="0" distB="0" distL="0" distR="0" wp14:anchorId="3FFB4429" wp14:editId="0C4178C5">
             <wp:extent cx="3764429" cy="2151639"/>
@@ -2969,7 +3052,7 @@
                     <pic:cNvPicPr/>
                   </pic:nvPicPr>
                   <pic:blipFill>
-                    <a:blip r:embed="rId13" cstate="print">
+                    <a:blip r:embed="rId15" cstate="print">
                       <a:extLst>
                         <a:ext uri="{28A0092B-C50C-407E-A947-70E740481C1C}">
                           <a14:useLocalDpi xmlns:a14="http://schemas.microsoft.com/office/drawing/2010/main" val="0"/>
@@ -3425,7 +3508,7 @@
                     <pic:cNvPicPr/>
                   </pic:nvPicPr>
                   <pic:blipFill>
-                    <a:blip r:embed="rId14" cstate="print">
+                    <a:blip r:embed="rId16" cstate="print">
                       <a:extLst>
                         <a:ext uri="{28A0092B-C50C-407E-A947-70E740481C1C}">
                           <a14:useLocalDpi xmlns:a14="http://schemas.microsoft.com/office/drawing/2010/main" val="0"/>
@@ -3485,7 +3568,7 @@
                     <pic:cNvPicPr/>
                   </pic:nvPicPr>
                   <pic:blipFill>
-                    <a:blip r:embed="rId15" cstate="print">
+                    <a:blip r:embed="rId17" cstate="print">
                       <a:extLst>
                         <a:ext uri="{28A0092B-C50C-407E-A947-70E740481C1C}">
                           <a14:useLocalDpi xmlns:a14="http://schemas.microsoft.com/office/drawing/2010/main" val="0"/>
@@ -3746,6 +3829,9 @@
         </mc:AlternateContent>
       </w:r>
       <w:r>
+        <w:rPr>
+          <w:noProof/>
+        </w:rPr>
         <w:drawing>
           <wp:anchor distT="0" distB="0" distL="114300" distR="114300" simplePos="0" relativeHeight="251734016" behindDoc="0" locked="0" layoutInCell="1" allowOverlap="1" wp14:anchorId="305902AD" wp14:editId="61C861F7">
             <wp:simplePos x="0" y="0"/>
@@ -3770,7 +3856,7 @@
                     <pic:cNvPicPr/>
                   </pic:nvPicPr>
                   <pic:blipFill rotWithShape="1">
-                    <a:blip r:embed="rId16" cstate="print">
+                    <a:blip r:embed="rId18" cstate="print">
                       <a:extLst>
                         <a:ext uri="{28A0092B-C50C-407E-A947-70E740481C1C}">
                           <a14:useLocalDpi xmlns:a14="http://schemas.microsoft.com/office/drawing/2010/main" val="0"/>
@@ -3814,6 +3900,9 @@
     <w:p/>
     <w:p>
       <w:r>
+        <w:rPr>
+          <w:noProof/>
+        </w:rPr>
         <w:drawing>
           <wp:anchor distT="0" distB="0" distL="114300" distR="114300" simplePos="0" relativeHeight="251731968" behindDoc="1" locked="0" layoutInCell="1" allowOverlap="1" wp14:anchorId="5F6326A2" wp14:editId="79CDEFE3">
             <wp:simplePos x="0" y="0"/>
@@ -3846,7 +3935,7 @@
                     <pic:cNvPicPr/>
                   </pic:nvPicPr>
                   <pic:blipFill>
-                    <a:blip r:embed="rId17" cstate="print">
+                    <a:blip r:embed="rId19" cstate="print">
                       <a:extLst>
                         <a:ext uri="{28A0092B-C50C-407E-A947-70E740481C1C}">
                           <a14:useLocalDpi xmlns:a14="http://schemas.microsoft.com/office/drawing/2010/main" val="0"/>
@@ -4073,6 +4162,9 @@
     <w:p/>
     <w:p>
       <w:r>
+        <w:rPr>
+          <w:noProof/>
+        </w:rPr>
         <w:lastRenderedPageBreak/>
         <w:drawing>
           <wp:anchor distT="0" distB="0" distL="114300" distR="114300" simplePos="0" relativeHeight="251737088" behindDoc="1" locked="0" layoutInCell="1" allowOverlap="1" wp14:anchorId="04E0038B" wp14:editId="20F492FC">
@@ -4106,7 +4198,7 @@
                     <pic:cNvPicPr/>
                   </pic:nvPicPr>
                   <pic:blipFill>
-                    <a:blip r:embed="rId18" cstate="print">
+                    <a:blip r:embed="rId20" cstate="print">
                       <a:extLst>
                         <a:ext uri="{28A0092B-C50C-407E-A947-70E740481C1C}">
                           <a14:useLocalDpi xmlns:a14="http://schemas.microsoft.com/office/drawing/2010/main" val="0"/>
@@ -4530,6 +4622,9 @@
         </mc:AlternateContent>
       </w:r>
       <w:r>
+        <w:rPr>
+          <w:noProof/>
+        </w:rPr>
         <w:drawing>
           <wp:anchor distT="0" distB="0" distL="114300" distR="114300" simplePos="0" relativeHeight="251732992" behindDoc="0" locked="0" layoutInCell="1" allowOverlap="1" wp14:anchorId="4BAE1B96" wp14:editId="7165353D">
             <wp:simplePos x="0" y="0"/>
@@ -4554,7 +4649,7 @@
                     <pic:cNvPicPr/>
                   </pic:nvPicPr>
                   <pic:blipFill>
-                    <a:blip r:embed="rId19" cstate="print">
+                    <a:blip r:embed="rId21" cstate="print">
                       <a:extLst>
                         <a:ext uri="{28A0092B-C50C-407E-A947-70E740481C1C}">
                           <a14:useLocalDpi xmlns:a14="http://schemas.microsoft.com/office/drawing/2010/main" val="0"/>
@@ -4881,41 +4976,11 @@
       </w:pPr>
       <w:r>
         <w:rPr>
-          <w:rFonts w:asciiTheme="majorHAnsi" w:hAnsiTheme="majorHAnsi" w:cstheme="majorHAnsi"/>
-          <w:color w:val="0070C0"/>
-          <w:sz w:val="26"/>
-          <w:szCs w:val="26"/>
-        </w:rPr>
-        <w:lastRenderedPageBreak/>
-        <w:t>About us Page:</w:t>
-      </w:r>
-      <w:r>
-        <w:rPr>
-          <w:rFonts w:asciiTheme="majorHAnsi" w:hAnsiTheme="majorHAnsi" w:cstheme="majorHAnsi"/>
-          <w:noProof/>
-          <w:color w:val="0070C0"/>
-          <w:sz w:val="26"/>
-          <w:szCs w:val="26"/>
-        </w:rPr>
-        <w:t xml:space="preserve">  </w:t>
-      </w:r>
-    </w:p>
-    <w:p>
-      <w:pPr>
-        <w:rPr>
-          <w:rFonts w:asciiTheme="majorHAnsi" w:hAnsiTheme="majorHAnsi" w:cstheme="majorHAnsi"/>
-          <w:noProof/>
-          <w:color w:val="0070C0"/>
-          <w:sz w:val="26"/>
-          <w:szCs w:val="26"/>
-        </w:rPr>
-      </w:pPr>
-      <w:r>
-        <w:rPr>
           <w:noProof/>
           <w:sz w:val="40"/>
           <w:szCs w:val="40"/>
         </w:rPr>
+        <w:lastRenderedPageBreak/>
         <mc:AlternateContent>
           <mc:Choice Requires="wps">
             <w:drawing>
@@ -4991,6 +5056,7 @@
       <w:r>
         <w:rPr>
           <w:rFonts w:asciiTheme="majorHAnsi" w:hAnsiTheme="majorHAnsi" w:cstheme="majorHAnsi"/>
+          <w:noProof/>
           <w:color w:val="0070C0"/>
           <w:sz w:val="26"/>
           <w:szCs w:val="26"/>
@@ -5019,7 +5085,7 @@
                     <pic:cNvPicPr/>
                   </pic:nvPicPr>
                   <pic:blipFill>
-                    <a:blip r:embed="rId20" cstate="print">
+                    <a:blip r:embed="rId22" cstate="print">
                       <a:extLst>
                         <a:ext uri="{28A0092B-C50C-407E-A947-70E740481C1C}">
                           <a14:useLocalDpi xmlns:a14="http://schemas.microsoft.com/office/drawing/2010/main" val="0"/>
@@ -5189,6 +5255,9 @@
         </w:rPr>
       </w:pPr>
       <w:r>
+        <w:rPr>
+          <w:noProof/>
+        </w:rPr>
         <w:drawing>
           <wp:anchor distT="0" distB="0" distL="114300" distR="114300" simplePos="0" relativeHeight="251746304" behindDoc="0" locked="0" layoutInCell="1" allowOverlap="1" wp14:anchorId="7582248E" wp14:editId="1CC1647B">
             <wp:simplePos x="0" y="0"/>
@@ -5213,7 +5282,7 @@
                     <pic:cNvPicPr/>
                   </pic:nvPicPr>
                   <pic:blipFill rotWithShape="1">
-                    <a:blip r:embed="rId21" cstate="print">
+                    <a:blip r:embed="rId23" cstate="print">
                       <a:extLst>
                         <a:ext uri="{28A0092B-C50C-407E-A947-70E740481C1C}">
                           <a14:useLocalDpi xmlns:a14="http://schemas.microsoft.com/office/drawing/2010/main" val="0"/>
@@ -5388,6 +5457,7 @@
       <w:r>
         <w:rPr>
           <w:rFonts w:asciiTheme="majorHAnsi" w:hAnsiTheme="majorHAnsi" w:cstheme="majorHAnsi"/>
+          <w:noProof/>
           <w:color w:val="0070C0"/>
           <w:sz w:val="26"/>
           <w:szCs w:val="26"/>
@@ -5425,7 +5495,7 @@
                     <pic:cNvPicPr/>
                   </pic:nvPicPr>
                   <pic:blipFill>
-                    <a:blip r:embed="rId22">
+                    <a:blip r:embed="rId24">
                       <a:extLst>
                         <a:ext uri="{28A0092B-C50C-407E-A947-70E740481C1C}">
                           <a14:useLocalDpi xmlns:a14="http://schemas.microsoft.com/office/drawing/2010/main" val="0"/>
@@ -5669,6 +5739,56 @@
     </w:sectPr>
   </w:body>
 </w:document>
+</file>
+
+<file path=word/endnotes.xml><?xml version="1.0" encoding="utf-8"?>
+<w:endnotes xmlns:wpc="http://schemas.microsoft.com/office/word/2010/wordprocessingCanvas" xmlns:cx="http://schemas.microsoft.com/office/drawing/2014/chartex" xmlns:cx1="http://schemas.microsoft.com/office/drawing/2015/9/8/chartex" xmlns:cx2="http://schemas.microsoft.com/office/drawing/2015/10/21/chartex" xmlns:cx3="http://schemas.microsoft.com/office/drawing/2016/5/9/chartex" xmlns:cx4="http://schemas.microsoft.com/office/drawing/2016/5/10/chartex" xmlns:cx5="http://schemas.microsoft.com/office/drawing/2016/5/11/chartex" xmlns:cx6="http://schemas.microsoft.com/office/drawing/2016/5/12/chartex" xmlns:cx7="http://schemas.microsoft.com/office/drawing/2016/5/13/chartex" xmlns:cx8="http://schemas.microsoft.com/office/drawing/2016/5/14/chartex" xmlns:mc="http://schemas.openxmlformats.org/markup-compatibility/2006" xmlns:aink="http://schemas.microsoft.com/office/drawing/2016/ink" xmlns:am3d="http://schemas.microsoft.com/office/drawing/2017/model3d" xmlns:o="urn:schemas-microsoft-com:office:office" xmlns:oel="http://schemas.microsoft.com/office/2019/extlst" xmlns:r="http://schemas.openxmlformats.org/officeDocument/2006/relationships" xmlns:m="http://schemas.openxmlformats.org/officeDocument/2006/math" xmlns:v="urn:schemas-microsoft-com:vml" xmlns:wp14="http://schemas.microsoft.com/office/word/2010/wordprocessingDrawing" xmlns:wp="http://schemas.openxmlformats.org/drawingml/2006/wordprocessingDrawing" xmlns:w10="urn:schemas-microsoft-com:office:word" xmlns:w="http://schemas.openxmlformats.org/wordprocessingml/2006/main" xmlns:w14="http://schemas.microsoft.com/office/word/2010/wordml" xmlns:w15="http://schemas.microsoft.com/office/word/2012/wordml" xmlns:w16cex="http://schemas.microsoft.com/office/word/2018/wordml/cex" xmlns:w16cid="http://schemas.microsoft.com/office/word/2016/wordml/cid" xmlns:w16="http://schemas.microsoft.com/office/word/2018/wordml" xmlns:w16sdtdh="http://schemas.microsoft.com/office/word/2020/wordml/sdtdatahash" xmlns:w16se="http://schemas.microsoft.com/office/word/2015/wordml/symex" xmlns:wpg="http://schemas.microsoft.com/office/word/2010/wordprocessingGroup" xmlns:wpi="http://schemas.microsoft.com/office/word/2010/wordprocessingInk" xmlns:wne="http://schemas.microsoft.com/office/word/2006/wordml" xmlns:wps="http://schemas.microsoft.com/office/word/2010/wordprocessingShape" mc:Ignorable="w14 w15 w16se w16cid w16 w16cex w16sdtdh wp14">
+  <w:endnote w:type="separator" w:id="-1">
+    <w:p>
+      <w:pPr>
+        <w:spacing w:after="0" w:line="240" w:lineRule="auto"/>
+      </w:pPr>
+      <w:r>
+        <w:separator/>
+      </w:r>
+    </w:p>
+  </w:endnote>
+  <w:endnote w:type="continuationSeparator" w:id="0">
+    <w:p>
+      <w:pPr>
+        <w:spacing w:after="0" w:line="240" w:lineRule="auto"/>
+      </w:pPr>
+      <w:r>
+        <w:continuationSeparator/>
+      </w:r>
+    </w:p>
+  </w:endnote>
+</w:endnotes>
+</file>
+
+<file path=word/footnotes.xml><?xml version="1.0" encoding="utf-8"?>
+<w:footnotes xmlns:wpc="http://schemas.microsoft.com/office/word/2010/wordprocessingCanvas" xmlns:cx="http://schemas.microsoft.com/office/drawing/2014/chartex" xmlns:cx1="http://schemas.microsoft.com/office/drawing/2015/9/8/chartex" xmlns:cx2="http://schemas.microsoft.com/office/drawing/2015/10/21/chartex" xmlns:cx3="http://schemas.microsoft.com/office/drawing/2016/5/9/chartex" xmlns:cx4="http://schemas.microsoft.com/office/drawing/2016/5/10/chartex" xmlns:cx5="http://schemas.microsoft.com/office/drawing/2016/5/11/chartex" xmlns:cx6="http://schemas.microsoft.com/office/drawing/2016/5/12/chartex" xmlns:cx7="http://schemas.microsoft.com/office/drawing/2016/5/13/chartex" xmlns:cx8="http://schemas.microsoft.com/office/drawing/2016/5/14/chartex" xmlns:mc="http://schemas.openxmlformats.org/markup-compatibility/2006" xmlns:aink="http://schemas.microsoft.com/office/drawing/2016/ink" xmlns:am3d="http://schemas.microsoft.com/office/drawing/2017/model3d" xmlns:o="urn:schemas-microsoft-com:office:office" xmlns:oel="http://schemas.microsoft.com/office/2019/extlst" xmlns:r="http://schemas.openxmlformats.org/officeDocument/2006/relationships" xmlns:m="http://schemas.openxmlformats.org/officeDocument/2006/math" xmlns:v="urn:schemas-microsoft-com:vml" xmlns:wp14="http://schemas.microsoft.com/office/word/2010/wordprocessingDrawing" xmlns:wp="http://schemas.openxmlformats.org/drawingml/2006/wordprocessingDrawing" xmlns:w10="urn:schemas-microsoft-com:office:word" xmlns:w="http://schemas.openxmlformats.org/wordprocessingml/2006/main" xmlns:w14="http://schemas.microsoft.com/office/word/2010/wordml" xmlns:w15="http://schemas.microsoft.com/office/word/2012/wordml" xmlns:w16cex="http://schemas.microsoft.com/office/word/2018/wordml/cex" xmlns:w16cid="http://schemas.microsoft.com/office/word/2016/wordml/cid" xmlns:w16="http://schemas.microsoft.com/office/word/2018/wordml" xmlns:w16sdtdh="http://schemas.microsoft.com/office/word/2020/wordml/sdtdatahash" xmlns:w16se="http://schemas.microsoft.com/office/word/2015/wordml/symex" xmlns:wpg="http://schemas.microsoft.com/office/word/2010/wordprocessingGroup" xmlns:wpi="http://schemas.microsoft.com/office/word/2010/wordprocessingInk" xmlns:wne="http://schemas.microsoft.com/office/word/2006/wordml" xmlns:wps="http://schemas.microsoft.com/office/word/2010/wordprocessingShape" mc:Ignorable="w14 w15 w16se w16cid w16 w16cex w16sdtdh wp14">
+  <w:footnote w:type="separator" w:id="-1">
+    <w:p>
+      <w:pPr>
+        <w:spacing w:after="0" w:line="240" w:lineRule="auto"/>
+      </w:pPr>
+      <w:r>
+        <w:separator/>
+      </w:r>
+    </w:p>
+  </w:footnote>
+  <w:footnote w:type="continuationSeparator" w:id="0">
+    <w:p>
+      <w:pPr>
+        <w:spacing w:after="0" w:line="240" w:lineRule="auto"/>
+      </w:pPr>
+      <w:r>
+        <w:continuationSeparator/>
+      </w:r>
+    </w:p>
+  </w:footnote>
+</w:footnotes>
 </file>
 
 <file path=word/styles.xml><?xml version="1.0" encoding="utf-8"?>
@@ -6202,6 +6322,50 @@
       <w:szCs w:val="24"/>
     </w:rPr>
   </w:style>
+  <w:style w:type="paragraph" w:styleId="Header">
+    <w:name w:val="header"/>
+    <w:basedOn w:val="Normal"/>
+    <w:link w:val="HeaderChar"/>
+    <w:uiPriority w:val="99"/>
+    <w:unhideWhenUsed/>
+    <w:rsid w:val="000B7111"/>
+    <w:pPr>
+      <w:tabs>
+        <w:tab w:val="center" w:pos="4513"/>
+        <w:tab w:val="right" w:pos="9026"/>
+      </w:tabs>
+      <w:spacing w:after="0" w:line="240" w:lineRule="auto"/>
+    </w:pPr>
+  </w:style>
+  <w:style w:type="character" w:customStyle="1" w:styleId="HeaderChar">
+    <w:name w:val="Header Char"/>
+    <w:basedOn w:val="DefaultParagraphFont"/>
+    <w:link w:val="Header"/>
+    <w:uiPriority w:val="99"/>
+    <w:rsid w:val="000B7111"/>
+  </w:style>
+  <w:style w:type="paragraph" w:styleId="Footer">
+    <w:name w:val="footer"/>
+    <w:basedOn w:val="Normal"/>
+    <w:link w:val="FooterChar"/>
+    <w:uiPriority w:val="99"/>
+    <w:unhideWhenUsed/>
+    <w:rsid w:val="000B7111"/>
+    <w:pPr>
+      <w:tabs>
+        <w:tab w:val="center" w:pos="4513"/>
+        <w:tab w:val="right" w:pos="9026"/>
+      </w:tabs>
+      <w:spacing w:after="0" w:line="240" w:lineRule="auto"/>
+    </w:pPr>
+  </w:style>
+  <w:style w:type="character" w:customStyle="1" w:styleId="FooterChar">
+    <w:name w:val="Footer Char"/>
+    <w:basedOn w:val="DefaultParagraphFont"/>
+    <w:link w:val="Footer"/>
+    <w:uiPriority w:val="99"/>
+    <w:rsid w:val="000B7111"/>
+  </w:style>
 </w:styles>
 </file>
 

</xml_diff>